<commit_message>
Cutting out many personal projects to bring ASG up to the first page
</commit_message>
<xml_diff>
--- a/resources/Resume.docx
+++ b/resources/Resume.docx
@@ -145,7 +145,15 @@
         <w:rPr>
           <w:szCs w:val="20"/>
         </w:rPr>
-        <w:t>Seeking a position enabling me to</w:t>
+        <w:t>Seeking a p</w:t>
+      </w:r>
+      <w:bookmarkStart w:id="0" w:name="_GoBack"/>
+      <w:bookmarkEnd w:id="0"/>
+      <w:r>
+        <w:rPr>
+          <w:szCs w:val="20"/>
+        </w:rPr>
+        <w:t>osition enabling me to</w:t>
       </w:r>
       <w:r>
         <w:rPr>
@@ -572,22 +580,17 @@
           <w:b/>
           <w:szCs w:val="20"/>
         </w:rPr>
-        <w:t xml:space="preserve">JS - </w:t>
-      </w:r>
-      <w:r>
-        <w:rPr>
-          <w:b/>
-          <w:szCs w:val="20"/>
-        </w:rPr>
-        <w:t>DOM</w:t>
-      </w:r>
-      <w:r>
-        <w:rPr>
-          <w:b/>
-          <w:szCs w:val="20"/>
-        </w:rPr>
-        <w:t xml:space="preserve"> Tower Defense</w:t>
-      </w:r>
+        <w:t xml:space="preserve">PHP, JS - </w:t>
+      </w:r>
+      <w:proofErr w:type="spellStart"/>
+      <w:r>
+        <w:rPr>
+          <w:b/>
+          <w:szCs w:val="20"/>
+        </w:rPr>
+        <w:t>FitBitSleepCharts</w:t>
+      </w:r>
+      <w:proofErr w:type="spellEnd"/>
       <w:r>
         <w:rPr>
           <w:b/>
@@ -596,120 +599,6 @@
         <w:t xml:space="preserve"> - </w:t>
       </w:r>
       <w:hyperlink r:id="rId11" w:history="1">
-        <w:r>
-          <w:rPr>
-            <w:rStyle w:val="Hyperlink"/>
-            <w:i/>
-            <w:color w:val="000000" w:themeColor="text1"/>
-            <w:u w:val="none"/>
-          </w:rPr>
-          <w:t>http://blog.eli-white.com/2013/04/javascript-tower-defense</w:t>
-        </w:r>
-      </w:hyperlink>
-      <w:r>
-        <w:rPr>
-          <w:b/>
-          <w:szCs w:val="20"/>
-        </w:rPr>
-        <w:tab/>
-      </w:r>
-      <w:r>
-        <w:rPr>
-          <w:b/>
-          <w:szCs w:val="20"/>
-        </w:rPr>
-        <w:t>Apr 2013</w:t>
-      </w:r>
-    </w:p>
-    <w:p>
-      <w:pPr>
-        <w:pStyle w:val="NoSpacing"/>
-        <w:tabs>
-          <w:tab w:val="right" w:pos="10620"/>
-        </w:tabs>
-        <w:ind w:left="720" w:right="720"/>
-        <w:rPr>
-          <w:bCs/>
-          <w:szCs w:val="20"/>
-        </w:rPr>
-      </w:pPr>
-      <w:proofErr w:type="spellStart"/>
-      <w:r>
-        <w:rPr>
-          <w:bCs/>
-          <w:szCs w:val="20"/>
-        </w:rPr>
-        <w:t>Javascript</w:t>
-      </w:r>
-      <w:proofErr w:type="spellEnd"/>
-      <w:r>
-        <w:rPr>
-          <w:bCs/>
-          <w:szCs w:val="20"/>
-        </w:rPr>
-        <w:t xml:space="preserve"> Tile TD game: A* </w:t>
-      </w:r>
-      <w:proofErr w:type="spellStart"/>
-      <w:r>
-        <w:rPr>
-          <w:bCs/>
-          <w:szCs w:val="20"/>
-        </w:rPr>
-        <w:t>pathfinding</w:t>
-      </w:r>
-      <w:proofErr w:type="spellEnd"/>
-      <w:r>
-        <w:rPr>
-          <w:bCs/>
-          <w:szCs w:val="20"/>
-        </w:rPr>
-        <w:t xml:space="preserve"> in JS, CSS3 Transforms </w:t>
-      </w:r>
-      <w:r>
-        <w:rPr>
-          <w:bCs/>
-          <w:szCs w:val="20"/>
-        </w:rPr>
-        <w:tab/>
-      </w:r>
-    </w:p>
-    <w:p>
-      <w:pPr>
-        <w:pStyle w:val="NoSpacing"/>
-        <w:tabs>
-          <w:tab w:val="left" w:pos="2340"/>
-          <w:tab w:val="right" w:pos="10620"/>
-        </w:tabs>
-        <w:ind w:left="720" w:right="720" w:hanging="270"/>
-        <w:rPr>
-          <w:b/>
-          <w:szCs w:val="20"/>
-        </w:rPr>
-      </w:pPr>
-      <w:r>
-        <w:rPr>
-          <w:b/>
-          <w:szCs w:val="20"/>
-        </w:rPr>
-        <w:t xml:space="preserve">PHP, JS - </w:t>
-      </w:r>
-      <w:proofErr w:type="spellStart"/>
-      <w:r>
-        <w:rPr>
-          <w:b/>
-          <w:szCs w:val="20"/>
-        </w:rPr>
-        <w:t>FitBitSleepCharts</w:t>
-      </w:r>
-      <w:proofErr w:type="spellEnd"/>
-      <w:r>
-        <w:rPr>
-          <w:b/>
-          <w:szCs w:val="20"/>
-        </w:rPr>
-        <w:t xml:space="preserve"> - </w:t>
-      </w:r>
-      <w:hyperlink r:id="rId12" w:history="1">
         <w:r>
           <w:rPr>
             <w:rStyle w:val="Hyperlink"/>
@@ -836,7 +725,7 @@
         </w:rPr>
         <w:t xml:space="preserve"> PHP library. </w:t>
       </w:r>
-      <w:hyperlink r:id="rId13" w:history="1">
+      <w:hyperlink r:id="rId12" w:history="1">
         <w:r>
           <w:rPr>
             <w:rStyle w:val="Hyperlink"/>
@@ -884,7 +773,7 @@
         </w:rPr>
         <w:t xml:space="preserve">- </w:t>
       </w:r>
-      <w:hyperlink r:id="rId14" w:history="1">
+      <w:hyperlink r:id="rId13" w:history="1">
         <w:r>
           <w:rPr>
             <w:rStyle w:val="Hyperlink"/>
@@ -1011,7 +900,7 @@
         </w:rPr>
         <w:t xml:space="preserve">- </w:t>
       </w:r>
-      <w:hyperlink r:id="rId15" w:history="1">
+      <w:hyperlink r:id="rId14" w:history="1">
         <w:r>
           <w:rPr>
             <w:rStyle w:val="Hyperlink"/>
@@ -1075,101 +964,9 @@
       <w:pPr>
         <w:pStyle w:val="NoSpacing"/>
         <w:tabs>
-          <w:tab w:val="left" w:pos="2340"/>
           <w:tab w:val="right" w:pos="10620"/>
         </w:tabs>
-        <w:ind w:left="720" w:right="720" w:hanging="270"/>
-        <w:rPr>
-          <w:b/>
-          <w:szCs w:val="20"/>
-        </w:rPr>
-      </w:pPr>
-      <w:proofErr w:type="gramStart"/>
-      <w:r>
-        <w:rPr>
-          <w:b/>
-          <w:szCs w:val="20"/>
-        </w:rPr>
-        <w:t xml:space="preserve">JS - </w:t>
-      </w:r>
-      <w:r>
-        <w:rPr>
-          <w:b/>
-          <w:szCs w:val="20"/>
-        </w:rPr>
-        <w:t>Fifteen Puzzle</w:t>
-      </w:r>
-      <w:proofErr w:type="gramEnd"/>
-      <w:r>
-        <w:rPr>
-          <w:b/>
-          <w:szCs w:val="20"/>
-        </w:rPr>
-        <w:t xml:space="preserve"> - </w:t>
-      </w:r>
-      <w:hyperlink r:id="rId16" w:history="1">
-        <w:r>
-          <w:rPr>
-            <w:rStyle w:val="Hyperlink"/>
-            <w:i/>
-            <w:color w:val="auto"/>
-            <w:u w:val="none"/>
-          </w:rPr>
-          <w:t>http://sarosoftware.com/products</w:t>
-        </w:r>
-      </w:hyperlink>
-      <w:r>
-        <w:rPr>
-          <w:b/>
-          <w:szCs w:val="20"/>
-        </w:rPr>
-        <w:tab/>
-      </w:r>
-      <w:r>
-        <w:rPr>
-          <w:b/>
-          <w:szCs w:val="20"/>
-        </w:rPr>
-        <w:t>Aug 2011 – Dec 2011</w:t>
-      </w:r>
-    </w:p>
-    <w:p>
-      <w:pPr>
-        <w:pStyle w:val="NoSpacing"/>
-        <w:tabs>
-          <w:tab w:val="right" w:pos="10620"/>
-        </w:tabs>
-        <w:ind w:left="720" w:right="720"/>
-        <w:rPr>
-          <w:b/>
-          <w:szCs w:val="20"/>
-        </w:rPr>
-      </w:pPr>
-      <w:proofErr w:type="spellStart"/>
-      <w:r>
-        <w:rPr>
-          <w:bCs/>
-          <w:szCs w:val="20"/>
-        </w:rPr>
-        <w:t>Javascript</w:t>
-      </w:r>
-      <w:proofErr w:type="spellEnd"/>
-      <w:r>
-        <w:rPr>
-          <w:bCs/>
-          <w:szCs w:val="20"/>
-        </w:rPr>
-        <w:t xml:space="preserve"> Windows 8 App; Single page JS app, leaderboard, online competition</w:t>
-      </w:r>
-    </w:p>
-    <w:p>
-      <w:pPr>
-        <w:pStyle w:val="NoSpacing"/>
-        <w:tabs>
-          <w:tab w:val="left" w:pos="2340"/>
-          <w:tab w:val="right" w:pos="10620"/>
-        </w:tabs>
-        <w:ind w:left="720" w:right="720" w:hanging="270"/>
+        <w:ind w:left="450" w:right="720"/>
         <w:rPr>
           <w:b/>
           <w:szCs w:val="20"/>
@@ -1187,106 +984,6 @@
           <w:b/>
           <w:szCs w:val="20"/>
         </w:rPr>
-        <w:t>Fraternity Letters</w:t>
-      </w:r>
-      <w:r>
-        <w:rPr>
-          <w:b/>
-          <w:szCs w:val="20"/>
-        </w:rPr>
-        <w:t xml:space="preserve"> - </w:t>
-      </w:r>
-      <w:hyperlink r:id="rId17" w:history="1">
-        <w:r>
-          <w:rPr>
-            <w:rStyle w:val="Hyperlink"/>
-            <w:i/>
-            <w:color w:val="auto"/>
-            <w:u w:val="none"/>
-          </w:rPr>
-          <w:t>http://files.eli-white.com/letters/</w:t>
-        </w:r>
-      </w:hyperlink>
-      <w:r>
-        <w:rPr>
-          <w:b/>
-          <w:szCs w:val="20"/>
-        </w:rPr>
-        <w:tab/>
-      </w:r>
-      <w:r>
-        <w:rPr>
-          <w:b/>
-          <w:szCs w:val="20"/>
-        </w:rPr>
-        <w:t xml:space="preserve">Mar 2011 - </w:t>
-      </w:r>
-      <w:r>
-        <w:rPr>
-          <w:b/>
-          <w:szCs w:val="20"/>
-        </w:rPr>
-        <w:t>Sep 2011</w:t>
-      </w:r>
-    </w:p>
-    <w:p>
-      <w:pPr>
-        <w:pStyle w:val="NoSpacing"/>
-        <w:tabs>
-          <w:tab w:val="right" w:pos="10620"/>
-        </w:tabs>
-        <w:ind w:left="720" w:right="720"/>
-        <w:rPr>
-          <w:b/>
-          <w:szCs w:val="20"/>
-        </w:rPr>
-      </w:pPr>
-      <w:r>
-        <w:rPr>
-          <w:bCs/>
-          <w:szCs w:val="20"/>
-        </w:rPr>
-        <w:t xml:space="preserve">Backlit Waterproof Letters; Laser cut acrylic, automobile paint, </w:t>
-      </w:r>
-      <w:r>
-        <w:rPr>
-          <w:bCs/>
-          <w:szCs w:val="20"/>
-        </w:rPr>
-        <w:t>firmware</w:t>
-      </w:r>
-      <w:r>
-        <w:rPr>
-          <w:bCs/>
-          <w:szCs w:val="20"/>
-        </w:rPr>
-        <w:t>, color changing led strips</w:t>
-      </w:r>
-    </w:p>
-    <w:p>
-      <w:pPr>
-        <w:pStyle w:val="NoSpacing"/>
-        <w:tabs>
-          <w:tab w:val="right" w:pos="10620"/>
-        </w:tabs>
-        <w:ind w:left="450" w:right="720"/>
-        <w:rPr>
-          <w:b/>
-          <w:szCs w:val="20"/>
-        </w:rPr>
-      </w:pPr>
-      <w:r>
-        <w:rPr>
-          <w:b/>
-          <w:szCs w:val="20"/>
-        </w:rPr>
-        <w:t xml:space="preserve">Hardware - </w:t>
-      </w:r>
-      <w:r>
-        <w:rPr>
-          <w:b/>
-          <w:szCs w:val="20"/>
-        </w:rPr>
         <w:t xml:space="preserve">Music Visualizer </w:t>
       </w:r>
       <w:r>
@@ -1296,7 +993,7 @@
         </w:rPr>
         <w:t xml:space="preserve">- </w:t>
       </w:r>
-      <w:hyperlink r:id="rId18" w:history="1">
+      <w:hyperlink r:id="rId15" w:history="1">
         <w:r>
           <w:rPr>
             <w:rStyle w:val="Hyperlink"/>
@@ -1439,7 +1136,7 @@
         </w:rPr>
         <w:t xml:space="preserve"> Discussion Board - </w:t>
       </w:r>
-      <w:hyperlink r:id="rId19" w:history="1">
+      <w:hyperlink r:id="rId16" w:history="1">
         <w:r>
           <w:rPr>
             <w:rStyle w:val="Hyperlink"/>
@@ -1541,8 +1238,6 @@
         </w:rPr>
         <w:t>/ Photoshop, 14k lines of code</w:t>
       </w:r>
-      <w:bookmarkStart w:id="0" w:name="_GoBack"/>
-      <w:bookmarkEnd w:id="0"/>
     </w:p>
     <w:p>
       <w:pPr>
@@ -1577,7 +1272,7 @@
         </w:rPr>
         <w:t xml:space="preserve">More Projects - </w:t>
       </w:r>
-      <w:hyperlink r:id="rId20" w:history="1">
+      <w:hyperlink r:id="rId17" w:history="1">
         <w:r>
           <w:rPr>
             <w:rStyle w:val="Hyperlink"/>
@@ -1715,7 +1410,7 @@
         </w:rPr>
         <w:t xml:space="preserve">- </w:t>
       </w:r>
-      <w:hyperlink r:id="rId21" w:history="1">
+      <w:hyperlink r:id="rId18" w:history="1">
         <w:r>
           <w:rPr>
             <w:rStyle w:val="Hyperlink"/>
@@ -2152,7 +1847,7 @@
         <w:rPr>
           <w:szCs w:val="20"/>
         </w:rPr>
-        <w:t xml:space="preserve"> for users to scan official IDs for verification.</w:t>
+        <w:t xml:space="preserve"> for users to scan official IDs for verification. </w:t>
       </w:r>
     </w:p>
     <w:p>
@@ -2175,113 +1870,27 @@
         <w:rPr>
           <w:szCs w:val="20"/>
         </w:rPr>
-        <w:t xml:space="preserve">Fixed compatibility and performance issues with Oxygen, </w:t>
-      </w:r>
-      <w:proofErr w:type="spellStart"/>
-      <w:r>
-        <w:rPr>
-          <w:szCs w:val="20"/>
-        </w:rPr>
-        <w:t>Airbnb’s</w:t>
-      </w:r>
-      <w:proofErr w:type="spellEnd"/>
-      <w:r>
-        <w:rPr>
-          <w:szCs w:val="20"/>
-        </w:rPr>
-        <w:t xml:space="preserve"> version of Bootstrap</w:t>
-      </w:r>
-    </w:p>
-    <w:p>
-      <w:pPr>
-        <w:pStyle w:val="NoSpacing"/>
-        <w:numPr>
-          <w:ilvl w:val="0"/>
-          <w:numId w:val="18"/>
-        </w:numPr>
-        <w:tabs>
-          <w:tab w:val="left" w:pos="540"/>
-          <w:tab w:val="right" w:pos="10620"/>
-        </w:tabs>
-        <w:ind w:left="720" w:right="720" w:hanging="270"/>
-        <w:rPr>
-          <w:szCs w:val="20"/>
-        </w:rPr>
-      </w:pPr>
-      <w:r>
-        <w:rPr>
-          <w:szCs w:val="20"/>
-        </w:rPr>
-        <w:t xml:space="preserve">Built </w:t>
-      </w:r>
-      <w:r>
-        <w:rPr>
-          <w:szCs w:val="20"/>
-        </w:rPr>
-        <w:t xml:space="preserve">custom 404 and 500 pages, </w:t>
-      </w:r>
-      <w:r>
-        <w:rPr>
-          <w:szCs w:val="20"/>
-        </w:rPr>
-        <w:t xml:space="preserve">fixed localized rendering of dates </w:t>
-      </w:r>
-      <w:r>
-        <w:rPr>
-          <w:szCs w:val="20"/>
-        </w:rPr>
-        <w:t>and</w:t>
-      </w:r>
-      <w:r>
-        <w:rPr>
-          <w:szCs w:val="20"/>
-        </w:rPr>
-        <w:t xml:space="preserve"> other page</w:t>
-      </w:r>
-      <w:r>
-        <w:rPr>
-          <w:szCs w:val="20"/>
-        </w:rPr>
-        <w:t xml:space="preserve"> redesigns</w:t>
-      </w:r>
-    </w:p>
-    <w:p>
-      <w:pPr>
-        <w:pStyle w:val="NoSpacing"/>
-        <w:numPr>
-          <w:ilvl w:val="0"/>
-          <w:numId w:val="18"/>
-        </w:numPr>
-        <w:tabs>
-          <w:tab w:val="left" w:pos="540"/>
-          <w:tab w:val="right" w:pos="10620"/>
-        </w:tabs>
-        <w:ind w:left="720" w:right="720" w:hanging="270"/>
-        <w:rPr>
-          <w:szCs w:val="20"/>
-        </w:rPr>
-      </w:pPr>
-      <w:r>
-        <w:rPr>
-          <w:szCs w:val="20"/>
-        </w:rPr>
-        <w:t xml:space="preserve">Lived in </w:t>
-      </w:r>
-      <w:proofErr w:type="spellStart"/>
-      <w:r>
-        <w:rPr>
-          <w:szCs w:val="20"/>
-        </w:rPr>
-        <w:t>Airbnbs</w:t>
-      </w:r>
-      <w:proofErr w:type="spellEnd"/>
-      <w:r>
-        <w:rPr>
-          <w:szCs w:val="20"/>
-        </w:rPr>
-        <w:t xml:space="preserve"> all summer, moving every two or three days to experience the product. </w:t>
-      </w:r>
-      <w:hyperlink r:id="rId22" w:history="1">
+        <w:t>Lived in Airbnbs all summer</w:t>
+      </w:r>
+      <w:r>
+        <w:rPr>
+          <w:szCs w:val="20"/>
+        </w:rPr>
+        <w:t xml:space="preserve"> </w:t>
+      </w:r>
+      <w:r>
+        <w:rPr>
+          <w:szCs w:val="20"/>
+        </w:rPr>
+        <w:t xml:space="preserve">to </w:t>
+      </w:r>
+      <w:r>
+        <w:rPr>
+          <w:szCs w:val="20"/>
+        </w:rPr>
+        <w:t xml:space="preserve">experience the product. </w:t>
+      </w:r>
+      <w:hyperlink r:id="rId19" w:history="1">
         <w:r>
           <w:rPr>
             <w:rStyle w:val="Hyperlink"/>
@@ -2465,47 +2074,6 @@
     <w:p>
       <w:pPr>
         <w:pStyle w:val="NoSpacing"/>
-        <w:numPr>
-          <w:ilvl w:val="0"/>
-          <w:numId w:val="18"/>
-        </w:numPr>
-        <w:tabs>
-          <w:tab w:val="left" w:pos="540"/>
-          <w:tab w:val="right" w:pos="10620"/>
-        </w:tabs>
-        <w:ind w:left="720" w:right="720" w:hanging="270"/>
-        <w:rPr>
-          <w:szCs w:val="20"/>
-        </w:rPr>
-      </w:pPr>
-      <w:r>
-        <w:rPr>
-          <w:szCs w:val="20"/>
-        </w:rPr>
-        <w:t>Comp</w:t>
-      </w:r>
-      <w:r>
-        <w:rPr>
-          <w:szCs w:val="20"/>
-        </w:rPr>
-        <w:t>le</w:t>
-      </w:r>
-      <w:r>
-        <w:rPr>
-          <w:szCs w:val="20"/>
-        </w:rPr>
-        <w:t>ted</w:t>
-      </w:r>
-      <w:r>
-        <w:rPr>
-          <w:szCs w:val="20"/>
-        </w:rPr>
-        <w:t xml:space="preserve"> user studies for interface design.</w:t>
-      </w:r>
-    </w:p>
-    <w:p>
-      <w:pPr>
-        <w:pStyle w:val="NoSpacing"/>
         <w:tabs>
           <w:tab w:val="left" w:pos="450"/>
           <w:tab w:val="right" w:pos="10620"/>
@@ -2751,7 +2319,6 @@
           <w:bCs/>
           <w:szCs w:val="20"/>
         </w:rPr>
-        <w:lastRenderedPageBreak/>
         <w:t xml:space="preserve">Managed three full time employees, </w:t>
       </w:r>
       <w:r>
@@ -3052,11 +2619,25 @@
           <w:szCs w:val="20"/>
         </w:rPr>
       </w:pPr>
-      <w:r>
-        <w:rPr>
-          <w:b/>
-          <w:szCs w:val="20"/>
-        </w:rPr>
+    </w:p>
+    <w:p>
+      <w:pPr>
+        <w:pStyle w:val="NoSpacing"/>
+        <w:tabs>
+          <w:tab w:val="right" w:pos="10620"/>
+        </w:tabs>
+        <w:ind w:left="720" w:right="720" w:hanging="270"/>
+        <w:rPr>
+          <w:b/>
+          <w:szCs w:val="20"/>
+        </w:rPr>
+      </w:pPr>
+      <w:r>
+        <w:rPr>
+          <w:b/>
+          <w:szCs w:val="20"/>
+        </w:rPr>
+        <w:lastRenderedPageBreak/>
         <w:t xml:space="preserve">Microsoft, </w:t>
       </w:r>
       <w:r>
@@ -5121,8 +4702,8 @@
       </w:r>
     </w:p>
     <w:sectPr>
-      <w:headerReference w:type="default" r:id="rId23"/>
-      <w:footerReference w:type="default" r:id="rId24"/>
+      <w:headerReference w:type="default" r:id="rId20"/>
+      <w:footerReference w:type="default" r:id="rId21"/>
       <w:pgSz w:w="12240" w:h="15840"/>
       <w:pgMar w:top="630" w:right="360" w:bottom="720" w:left="540" w:header="270" w:footer="720" w:gutter="0"/>
       <w:cols w:space="720"/>
@@ -9671,7 +9252,7 @@
 </file>
 
 <file path=customXml/itemProps1.xml><?xml version="1.0" encoding="utf-8"?>
-<ds:datastoreItem xmlns:ds="http://schemas.openxmlformats.org/officeDocument/2006/customXml" ds:itemID="{7505F1E0-90E4-DD49-9B44-F0F1E0DB828C}">
+<ds:datastoreItem xmlns:ds="http://schemas.openxmlformats.org/officeDocument/2006/customXml" ds:itemID="{05EA70C8-A193-584E-AFE8-ED85A410E7B4}">
   <ds:schemaRefs>
     <ds:schemaRef ds:uri="http://schemas.openxmlformats.org/officeDocument/2006/bibliography"/>
   </ds:schemaRefs>

</xml_diff>

<commit_message>
Removing and reorganizing resume
</commit_message>
<xml_diff>
--- a/resources/Resume.docx
+++ b/resources/Resume.docx
@@ -145,15 +145,7 @@
         <w:rPr>
           <w:szCs w:val="20"/>
         </w:rPr>
-        <w:t>Seeking a p</w:t>
-      </w:r>
-      <w:bookmarkStart w:id="0" w:name="_GoBack"/>
-      <w:bookmarkEnd w:id="0"/>
-      <w:r>
-        <w:rPr>
-          <w:szCs w:val="20"/>
-        </w:rPr>
-        <w:t>osition enabling me to</w:t>
+        <w:t>Seeking a position enabling me to</w:t>
       </w:r>
       <w:r>
         <w:rPr>
@@ -166,91 +158,6 @@
           <w:szCs w:val="20"/>
         </w:rPr>
         <w:t xml:space="preserve"> </w:t>
-      </w:r>
-    </w:p>
-    <w:p>
-      <w:pPr>
-        <w:pStyle w:val="NoSpacing"/>
-        <w:tabs>
-          <w:tab w:val="right" w:pos="10620"/>
-        </w:tabs>
-        <w:spacing w:line="100" w:lineRule="exact"/>
-        <w:ind w:left="450" w:right="720"/>
-        <w:rPr>
-          <w:szCs w:val="20"/>
-        </w:rPr>
-      </w:pPr>
-    </w:p>
-    <w:p>
-      <w:pPr>
-        <w:pStyle w:val="NoSpacing"/>
-        <w:tabs>
-          <w:tab w:val="right" w:pos="10620"/>
-        </w:tabs>
-        <w:ind w:left="720" w:right="720" w:hanging="540"/>
-        <w:rPr>
-          <w:b/>
-          <w:szCs w:val="20"/>
-          <w:u w:val="single"/>
-        </w:rPr>
-      </w:pPr>
-      <w:r>
-        <w:rPr>
-          <w:b/>
-          <w:szCs w:val="20"/>
-          <w:u w:val="single"/>
-        </w:rPr>
-        <w:t>EDUCATION:</w:t>
-      </w:r>
-    </w:p>
-    <w:p>
-      <w:pPr>
-        <w:pStyle w:val="NoSpacing"/>
-        <w:tabs>
-          <w:tab w:val="right" w:pos="10620"/>
-        </w:tabs>
-        <w:ind w:left="720" w:right="720"/>
-        <w:rPr>
-          <w:szCs w:val="20"/>
-        </w:rPr>
-      </w:pPr>
-      <w:r>
-        <w:rPr>
-          <w:b/>
-          <w:szCs w:val="20"/>
-        </w:rPr>
-        <w:t>University of Washington</w:t>
-      </w:r>
-      <w:r>
-        <w:rPr>
-          <w:szCs w:val="20"/>
-        </w:rPr>
-        <w:t>, Seattle, WA</w:t>
-      </w:r>
-      <w:r>
-        <w:rPr>
-          <w:szCs w:val="20"/>
-        </w:rPr>
-        <w:t xml:space="preserve"> </w:t>
-      </w:r>
-      <w:r>
-        <w:rPr>
-          <w:szCs w:val="20"/>
-        </w:rPr>
-        <w:tab/>
-      </w:r>
-      <w:r>
-        <w:rPr>
-          <w:b/>
-          <w:szCs w:val="20"/>
-        </w:rPr>
-        <w:t>BS in Computer Science</w:t>
-      </w:r>
-      <w:r>
-        <w:rPr>
-          <w:szCs w:val="20"/>
-        </w:rPr>
-        <w:tab/>
       </w:r>
     </w:p>
     <w:p>
@@ -333,7 +240,6 @@
         </w:rPr>
         <w:t xml:space="preserve">JS - </w:t>
       </w:r>
-      <w:proofErr w:type="spellStart"/>
       <w:r>
         <w:rPr>
           <w:b/>
@@ -341,7 +247,6 @@
         </w:rPr>
         <w:t>WhereTheyAt</w:t>
       </w:r>
-      <w:proofErr w:type="spellEnd"/>
       <w:r>
         <w:rPr>
           <w:b/>
@@ -379,14 +284,7 @@
           <w:b/>
           <w:szCs w:val="20"/>
         </w:rPr>
-        <w:t>Aug 2014 - Present</w:t>
-      </w:r>
-      <w:r>
-        <w:rPr>
-          <w:b/>
-          <w:szCs w:val="20"/>
-        </w:rPr>
-        <w:t xml:space="preserve"> </w:t>
+        <w:t>2014</w:t>
       </w:r>
     </w:p>
     <w:p>
@@ -427,39 +325,7 @@
           <w:bCs/>
           <w:szCs w:val="20"/>
         </w:rPr>
-        <w:t xml:space="preserve"> </w:t>
-      </w:r>
-      <w:proofErr w:type="spellStart"/>
-      <w:r>
-        <w:rPr>
-          <w:bCs/>
-          <w:szCs w:val="20"/>
-        </w:rPr>
-        <w:t>IndexedDB</w:t>
-      </w:r>
-      <w:proofErr w:type="spellEnd"/>
-      <w:r>
-        <w:rPr>
-          <w:bCs/>
-          <w:szCs w:val="20"/>
-        </w:rPr>
-        <w:t>/</w:t>
-      </w:r>
-      <w:proofErr w:type="spellStart"/>
-      <w:r>
-        <w:rPr>
-          <w:bCs/>
-          <w:szCs w:val="20"/>
-        </w:rPr>
-        <w:t>WebSQL</w:t>
-      </w:r>
-      <w:proofErr w:type="spellEnd"/>
-      <w:r>
-        <w:rPr>
-          <w:bCs/>
-          <w:szCs w:val="20"/>
-        </w:rPr>
-        <w:t>, FB API</w:t>
+        <w:t xml:space="preserve"> IndexedDB/WebSQL, FB API</w:t>
       </w:r>
     </w:p>
     <w:p>
@@ -482,21 +348,12 @@
         </w:rPr>
         <w:t xml:space="preserve">PHP - </w:t>
       </w:r>
-      <w:proofErr w:type="spellStart"/>
-      <w:r>
-        <w:rPr>
-          <w:b/>
-          <w:szCs w:val="20"/>
-        </w:rPr>
-        <w:t>Saros</w:t>
-      </w:r>
-      <w:proofErr w:type="spellEnd"/>
-      <w:r>
-        <w:rPr>
-          <w:b/>
-          <w:szCs w:val="20"/>
-        </w:rPr>
-        <w:t xml:space="preserve"> Framework - </w:t>
+      <w:r>
+        <w:rPr>
+          <w:b/>
+          <w:szCs w:val="20"/>
+        </w:rPr>
+        <w:t xml:space="preserve">Saros Framework - </w:t>
       </w:r>
       <w:hyperlink r:id="rId10" w:history="1">
         <w:r>
@@ -516,14 +373,14 @@
           <w:szCs w:val="20"/>
         </w:rPr>
         <w:tab/>
-        <w:t xml:space="preserve">Sep 2009 – </w:t>
-      </w:r>
-      <w:r>
-        <w:rPr>
-          <w:b/>
-          <w:szCs w:val="20"/>
-        </w:rPr>
-        <w:t>Aug 2013</w:t>
+        <w:t>2009 –</w:t>
+      </w:r>
+      <w:r>
+        <w:rPr>
+          <w:b/>
+          <w:szCs w:val="20"/>
+        </w:rPr>
+        <w:t>2013</w:t>
       </w:r>
     </w:p>
     <w:p>
@@ -543,23 +400,7 @@
           <w:bCs/>
           <w:szCs w:val="20"/>
         </w:rPr>
-        <w:t xml:space="preserve">PHP MVC Web Framework; ACL, ORM, Composer and </w:t>
-      </w:r>
-      <w:proofErr w:type="spellStart"/>
-      <w:r>
-        <w:rPr>
-          <w:bCs/>
-          <w:szCs w:val="20"/>
-        </w:rPr>
-        <w:t>Heroku</w:t>
-      </w:r>
-      <w:proofErr w:type="spellEnd"/>
-      <w:r>
-        <w:rPr>
-          <w:bCs/>
-          <w:szCs w:val="20"/>
-        </w:rPr>
-        <w:t xml:space="preserve"> Support</w:t>
+        <w:t>PHP MVC Web Framework; ACL, ORM, Composer and Heroku Support</w:t>
       </w:r>
     </w:p>
     <w:p>
@@ -582,7 +423,6 @@
         </w:rPr>
         <w:t xml:space="preserve">PHP, JS - </w:t>
       </w:r>
-      <w:proofErr w:type="spellStart"/>
       <w:r>
         <w:rPr>
           <w:b/>
@@ -590,7 +430,6 @@
         </w:rPr>
         <w:t>FitBitSleepCharts</w:t>
       </w:r>
-      <w:proofErr w:type="spellEnd"/>
       <w:r>
         <w:rPr>
           <w:b/>
@@ -621,7 +460,7 @@
           <w:b/>
           <w:szCs w:val="20"/>
         </w:rPr>
-        <w:t>Mar 2013</w:t>
+        <w:t>2013</w:t>
       </w:r>
     </w:p>
     <w:p>
@@ -636,58 +475,33 @@
           <w:szCs w:val="20"/>
         </w:rPr>
       </w:pPr>
-      <w:proofErr w:type="spellStart"/>
       <w:r>
         <w:rPr>
           <w:bCs/>
           <w:szCs w:val="20"/>
         </w:rPr>
-        <w:t>Fitbit</w:t>
-      </w:r>
-      <w:proofErr w:type="spellEnd"/>
+        <w:t>Fitbit Sleep Data Web App;</w:t>
+      </w:r>
       <w:r>
         <w:rPr>
           <w:bCs/>
           <w:szCs w:val="20"/>
         </w:rPr>
-        <w:t xml:space="preserve"> Sleep Data Web App;</w:t>
+        <w:t xml:space="preserve"> </w:t>
       </w:r>
       <w:r>
         <w:rPr>
           <w:bCs/>
           <w:szCs w:val="20"/>
         </w:rPr>
-        <w:t xml:space="preserve"> </w:t>
+        <w:t>Displayed trends and statistical data.</w:t>
       </w:r>
       <w:r>
         <w:rPr>
           <w:bCs/>
           <w:szCs w:val="20"/>
         </w:rPr>
-        <w:t>Displayed trends and statistical data.</w:t>
-      </w:r>
-      <w:r>
-        <w:rPr>
-          <w:bCs/>
-          <w:szCs w:val="20"/>
-        </w:rPr>
-        <w:t xml:space="preserve"> </w:t>
-      </w:r>
-      <w:proofErr w:type="spellStart"/>
-      <w:r>
-        <w:rPr>
-          <w:bCs/>
-          <w:szCs w:val="20"/>
-        </w:rPr>
-        <w:t>OAuth</w:t>
-      </w:r>
-      <w:proofErr w:type="spellEnd"/>
-      <w:r>
-        <w:rPr>
-          <w:bCs/>
-          <w:szCs w:val="20"/>
-        </w:rPr>
-        <w:t>, D3</w:t>
+        <w:t xml:space="preserve"> OAuth, D3</w:t>
       </w:r>
     </w:p>
     <w:p>
@@ -707,23 +521,7 @@
           <w:bCs/>
           <w:szCs w:val="20"/>
         </w:rPr>
-        <w:t xml:space="preserve">Created the officially recommended </w:t>
-      </w:r>
-      <w:proofErr w:type="spellStart"/>
-      <w:r>
-        <w:rPr>
-          <w:bCs/>
-          <w:szCs w:val="20"/>
-        </w:rPr>
-        <w:t>Fitbit</w:t>
-      </w:r>
-      <w:proofErr w:type="spellEnd"/>
-      <w:r>
-        <w:rPr>
-          <w:bCs/>
-          <w:szCs w:val="20"/>
-        </w:rPr>
-        <w:t xml:space="preserve"> PHP library. </w:t>
+        <w:t xml:space="preserve">Created the officially recommended Fitbit PHP library. </w:t>
       </w:r>
       <w:hyperlink r:id="rId12" w:history="1">
         <w:r>
@@ -802,7 +600,7 @@
           <w:b/>
           <w:szCs w:val="20"/>
         </w:rPr>
-        <w:t>Feb 2013</w:t>
+        <w:t>2013</w:t>
       </w:r>
     </w:p>
     <w:p>
@@ -817,53 +615,12 @@
           <w:szCs w:val="20"/>
         </w:rPr>
       </w:pPr>
-      <w:proofErr w:type="spellStart"/>
       <w:r>
         <w:rPr>
           <w:bCs/>
           <w:szCs w:val="20"/>
         </w:rPr>
-        <w:t>FMyLife</w:t>
-      </w:r>
-      <w:proofErr w:type="spellEnd"/>
-      <w:r>
-        <w:rPr>
-          <w:bCs/>
-          <w:szCs w:val="20"/>
-        </w:rPr>
-        <w:t xml:space="preserve"> style Startup Weekend project; Handled 4chan, </w:t>
-      </w:r>
-      <w:proofErr w:type="spellStart"/>
-      <w:r>
-        <w:rPr>
-          <w:bCs/>
-          <w:szCs w:val="20"/>
-        </w:rPr>
-        <w:t>reddit</w:t>
-      </w:r>
-      <w:proofErr w:type="spellEnd"/>
-      <w:r>
-        <w:rPr>
-          <w:bCs/>
-          <w:szCs w:val="20"/>
-        </w:rPr>
-        <w:t xml:space="preserve">, 9gag, </w:t>
-      </w:r>
-      <w:proofErr w:type="spellStart"/>
-      <w:r>
-        <w:rPr>
-          <w:bCs/>
-          <w:szCs w:val="20"/>
-        </w:rPr>
-        <w:t>ebaumsworld</w:t>
-      </w:r>
-      <w:proofErr w:type="spellEnd"/>
-      <w:r>
-        <w:rPr>
-          <w:bCs/>
-          <w:szCs w:val="20"/>
-        </w:rPr>
-        <w:t xml:space="preserve"> traffic, 20k posts in 5 hours</w:t>
+        <w:t>FMyLife style Startup Weekend project; Handled 4chan, reddit, 9gag, ebaumsworld traffic, 20k posts in 5 hours</w:t>
       </w:r>
     </w:p>
     <w:p>
@@ -923,7 +680,7 @@
           <w:b/>
           <w:szCs w:val="20"/>
         </w:rPr>
-        <w:t>Jun 2012 – Jul 2012</w:t>
+        <w:t>2012</w:t>
       </w:r>
     </w:p>
     <w:p>
@@ -1011,14 +768,20 @@
           <w:szCs w:val="20"/>
         </w:rPr>
         <w:tab/>
-        <w:t xml:space="preserve">Jan 2009 – </w:t>
-      </w:r>
-      <w:r>
-        <w:rPr>
-          <w:b/>
-          <w:szCs w:val="20"/>
-        </w:rPr>
-        <w:t>Jan 2011</w:t>
+      </w:r>
+      <w:r>
+        <w:rPr>
+          <w:b/>
+          <w:szCs w:val="20"/>
+        </w:rPr>
+        <w:t xml:space="preserve">2009 – </w:t>
+      </w:r>
+      <w:r>
+        <w:rPr>
+          <w:b/>
+          <w:szCs w:val="20"/>
+        </w:rPr>
+        <w:t>2011</w:t>
       </w:r>
     </w:p>
     <w:p>
@@ -1120,21 +883,12 @@
         </w:rPr>
         <w:t xml:space="preserve">PHP, JS - </w:t>
       </w:r>
-      <w:proofErr w:type="spellStart"/>
-      <w:r>
-        <w:rPr>
-          <w:b/>
-          <w:szCs w:val="20"/>
-        </w:rPr>
-        <w:t>WhiteBoard</w:t>
-      </w:r>
-      <w:proofErr w:type="spellEnd"/>
-      <w:r>
-        <w:rPr>
-          <w:b/>
-          <w:szCs w:val="20"/>
-        </w:rPr>
-        <w:t xml:space="preserve"> Discussion Board - </w:t>
+      <w:r>
+        <w:rPr>
+          <w:b/>
+          <w:szCs w:val="20"/>
+        </w:rPr>
+        <w:t xml:space="preserve">WhiteBoard Discussion Board - </w:t>
       </w:r>
       <w:hyperlink r:id="rId16" w:history="1">
         <w:r>
@@ -1153,34 +907,7 @@
           <w:szCs w:val="20"/>
         </w:rPr>
         <w:tab/>
-      </w:r>
-      <w:r>
-        <w:rPr>
-          <w:b/>
-          <w:szCs w:val="20"/>
-        </w:rPr>
-        <w:t>Mar</w:t>
-      </w:r>
-      <w:r>
-        <w:rPr>
-          <w:b/>
-          <w:szCs w:val="20"/>
-        </w:rPr>
-        <w:t xml:space="preserve"> 2007 – </w:t>
-      </w:r>
-      <w:r>
-        <w:rPr>
-          <w:b/>
-          <w:szCs w:val="20"/>
-        </w:rPr>
-        <w:t>Sep</w:t>
-      </w:r>
-      <w:r>
-        <w:rPr>
-          <w:b/>
-          <w:szCs w:val="20"/>
-        </w:rPr>
-        <w:t xml:space="preserve"> 2010</w:t>
+        <w:t>2007 – 2010</w:t>
       </w:r>
     </w:p>
     <w:p>
@@ -1210,27 +937,13 @@
         <w:rPr>
           <w:szCs w:val="20"/>
         </w:rPr>
-        <w:t xml:space="preserve">k from MYSQL to </w:t>
-      </w:r>
-      <w:proofErr w:type="spellStart"/>
-      <w:r>
-        <w:rPr>
-          <w:szCs w:val="20"/>
-        </w:rPr>
-        <w:t>j</w:t>
-      </w:r>
-      <w:r>
-        <w:rPr>
-          <w:szCs w:val="20"/>
-        </w:rPr>
-        <w:t>Query</w:t>
-      </w:r>
-      <w:proofErr w:type="spellEnd"/>
-      <w:r>
-        <w:rPr>
-          <w:szCs w:val="20"/>
-        </w:rPr>
-        <w:t xml:space="preserve"> </w:t>
+        <w:t>k from MYSQL to j</w:t>
+      </w:r>
+      <w:r>
+        <w:rPr>
+          <w:szCs w:val="20"/>
+        </w:rPr>
+        <w:t xml:space="preserve">Query </w:t>
       </w:r>
       <w:r>
         <w:rPr>
@@ -1387,20 +1100,6 @@
           <w:b/>
           <w:szCs w:val="20"/>
         </w:rPr>
-        <w:t xml:space="preserve">, </w:t>
-      </w:r>
-      <w:r>
-        <w:rPr>
-          <w:b/>
-          <w:szCs w:val="20"/>
-        </w:rPr>
-        <w:t>Founder</w:t>
-      </w:r>
-      <w:r>
-        <w:rPr>
-          <w:b/>
-          <w:szCs w:val="20"/>
-        </w:rPr>
         <w:t xml:space="preserve"> </w:t>
       </w:r>
       <w:r>
@@ -1408,7 +1107,16 @@
           <w:b/>
           <w:szCs w:val="20"/>
         </w:rPr>
-        <w:t xml:space="preserve">- </w:t>
+        <w:t>–</w:t>
+      </w:r>
+      <w:bookmarkStart w:id="0" w:name="_GoBack"/>
+      <w:bookmarkEnd w:id="0"/>
+      <w:r>
+        <w:rPr>
+          <w:b/>
+          <w:szCs w:val="20"/>
+        </w:rPr>
+        <w:t xml:space="preserve"> </w:t>
       </w:r>
       <w:hyperlink r:id="rId18" w:history="1">
         <w:r>
@@ -1427,20 +1135,7 @@
           <w:szCs w:val="20"/>
         </w:rPr>
         <w:tab/>
-      </w:r>
-      <w:r>
-        <w:rPr>
-          <w:b/>
-          <w:szCs w:val="20"/>
-        </w:rPr>
-        <w:t>Jan</w:t>
-      </w:r>
-      <w:r>
-        <w:rPr>
-          <w:b/>
-          <w:szCs w:val="20"/>
-        </w:rPr>
-        <w:t xml:space="preserve"> 201</w:t>
+        <w:t>201</w:t>
       </w:r>
       <w:r>
         <w:rPr>
@@ -1448,20 +1143,6 @@
           <w:szCs w:val="20"/>
         </w:rPr>
         <w:t>4</w:t>
-      </w:r>
-      <w:r>
-        <w:rPr>
-          <w:b/>
-          <w:szCs w:val="20"/>
-        </w:rPr>
-        <w:t xml:space="preserve"> – </w:t>
-      </w:r>
-      <w:r>
-        <w:rPr>
-          <w:b/>
-          <w:szCs w:val="20"/>
-        </w:rPr>
-        <w:t>Present</w:t>
       </w:r>
     </w:p>
     <w:p>
@@ -1485,23 +1166,7 @@
           <w:bCs/>
           <w:szCs w:val="20"/>
         </w:rPr>
-        <w:t xml:space="preserve">Created a real-time collaborative drawing app written entirely in JavaScript using Google Drive’s </w:t>
-      </w:r>
-      <w:proofErr w:type="spellStart"/>
-      <w:r>
-        <w:rPr>
-          <w:bCs/>
-          <w:szCs w:val="20"/>
-        </w:rPr>
-        <w:t>Realtime</w:t>
-      </w:r>
-      <w:proofErr w:type="spellEnd"/>
-      <w:r>
-        <w:rPr>
-          <w:bCs/>
-          <w:szCs w:val="20"/>
-        </w:rPr>
-        <w:t xml:space="preserve"> API</w:t>
+        <w:t>Created a real-time collaborative drawing app written entirely in JavaScript using Google Drive’s Realtime API</w:t>
       </w:r>
     </w:p>
     <w:p>
@@ -1525,39 +1190,7 @@
           <w:bCs/>
           <w:szCs w:val="20"/>
         </w:rPr>
-        <w:t xml:space="preserve">Focused on performance and cross platform support: </w:t>
-      </w:r>
-      <w:proofErr w:type="spellStart"/>
-      <w:r>
-        <w:rPr>
-          <w:bCs/>
-          <w:szCs w:val="20"/>
-        </w:rPr>
-        <w:t>iOS</w:t>
-      </w:r>
-      <w:proofErr w:type="spellEnd"/>
-      <w:r>
-        <w:rPr>
-          <w:bCs/>
-          <w:szCs w:val="20"/>
-        </w:rPr>
-        <w:t xml:space="preserve">, Android, </w:t>
-      </w:r>
-      <w:proofErr w:type="spellStart"/>
-      <w:r>
-        <w:rPr>
-          <w:bCs/>
-          <w:szCs w:val="20"/>
-        </w:rPr>
-        <w:t>WinPhone</w:t>
-      </w:r>
-      <w:proofErr w:type="spellEnd"/>
-      <w:r>
-        <w:rPr>
-          <w:bCs/>
-          <w:szCs w:val="20"/>
-        </w:rPr>
-        <w:t>, Chrome, Safari, Firefox, and IE</w:t>
+        <w:t>Focused on performance and cross platform support: iOS, Android, WinPhone, Chrome, Safari, Firefox, and IE</w:t>
       </w:r>
     </w:p>
     <w:p>
@@ -1594,49 +1227,8 @@
           <w:bCs/>
           <w:szCs w:val="20"/>
         </w:rPr>
-        <w:t xml:space="preserve">ffline editing using </w:t>
-      </w:r>
-      <w:proofErr w:type="spellStart"/>
-      <w:r>
-        <w:rPr>
-          <w:bCs/>
-          <w:szCs w:val="20"/>
-        </w:rPr>
-        <w:t>Appcache</w:t>
-      </w:r>
-      <w:proofErr w:type="spellEnd"/>
-      <w:r>
-        <w:rPr>
-          <w:bCs/>
-          <w:szCs w:val="20"/>
-        </w:rPr>
-        <w:t xml:space="preserve"> and </w:t>
-      </w:r>
-      <w:proofErr w:type="spellStart"/>
-      <w:r>
-        <w:rPr>
-          <w:bCs/>
-          <w:szCs w:val="20"/>
-        </w:rPr>
-        <w:t>IndexedDB</w:t>
-      </w:r>
-      <w:proofErr w:type="spellEnd"/>
-      <w:r>
-        <w:rPr>
-          <w:bCs/>
-          <w:szCs w:val="20"/>
-        </w:rPr>
-        <w:t>/</w:t>
-      </w:r>
-      <w:proofErr w:type="spellStart"/>
-      <w:r>
-        <w:rPr>
-          <w:bCs/>
-          <w:szCs w:val="20"/>
-        </w:rPr>
-        <w:t>WebSQL</w:t>
-      </w:r>
-      <w:proofErr w:type="spellEnd"/>
+        <w:t>ffline editing using Appcache and IndexedDB/WebSQL</w:t>
+      </w:r>
     </w:p>
     <w:p>
       <w:pPr>
@@ -1659,17 +1251,8 @@
           <w:bCs/>
           <w:szCs w:val="20"/>
         </w:rPr>
-        <w:t xml:space="preserve">Built test tools with Buster and </w:t>
-      </w:r>
-      <w:proofErr w:type="spellStart"/>
-      <w:r>
-        <w:rPr>
-          <w:bCs/>
-          <w:szCs w:val="20"/>
-        </w:rPr>
-        <w:t>PhantomJS</w:t>
-      </w:r>
-      <w:proofErr w:type="spellEnd"/>
+        <w:t>Built test tools with Buster and PhantomJS</w:t>
+      </w:r>
       <w:r>
         <w:rPr>
           <w:b/>
@@ -1696,14 +1279,12 @@
       <w:pPr>
         <w:pStyle w:val="NoSpacing"/>
         <w:tabs>
-          <w:tab w:val="left" w:pos="450"/>
           <w:tab w:val="right" w:pos="10620"/>
         </w:tabs>
         <w:ind w:left="720" w:right="720"/>
         <w:rPr>
-          <w:b/>
-          <w:sz w:val="8"/>
-          <w:szCs w:val="6"/>
+          <w:bCs/>
+          <w:szCs w:val="20"/>
         </w:rPr>
       </w:pPr>
       <w:r>
@@ -1726,49 +1307,19 @@
           <w:szCs w:val="20"/>
         </w:rPr>
       </w:pPr>
-      <w:proofErr w:type="spellStart"/>
-      <w:r>
-        <w:rPr>
-          <w:b/>
-          <w:szCs w:val="20"/>
-        </w:rPr>
-        <w:t>Airbnb</w:t>
-      </w:r>
-      <w:proofErr w:type="spellEnd"/>
-      <w:r>
-        <w:rPr>
-          <w:b/>
-          <w:szCs w:val="20"/>
-        </w:rPr>
-        <w:t xml:space="preserve">, </w:t>
-      </w:r>
-      <w:r>
-        <w:rPr>
-          <w:b/>
-          <w:szCs w:val="20"/>
-        </w:rPr>
-        <w:t>Front End</w:t>
-      </w:r>
-      <w:r>
-        <w:rPr>
-          <w:b/>
-          <w:szCs w:val="20"/>
-        </w:rPr>
-        <w:t xml:space="preserve"> Engineer</w:t>
-      </w:r>
-      <w:r>
-        <w:rPr>
-          <w:b/>
-          <w:szCs w:val="20"/>
-        </w:rPr>
-        <w:t>ing Intern</w:t>
-      </w:r>
-      <w:r>
-        <w:rPr>
-          <w:b/>
-          <w:szCs w:val="20"/>
-        </w:rPr>
-        <w:t xml:space="preserve"> </w:t>
+      <w:r>
+        <w:rPr>
+          <w:b/>
+          <w:szCs w:val="20"/>
+        </w:rPr>
+        <w:t>Microsoft</w:t>
+      </w:r>
+      <w:r>
+        <w:rPr>
+          <w:b/>
+          <w:szCs w:val="20"/>
+        </w:rPr>
+        <w:t xml:space="preserve"> – Developer Lead</w:t>
       </w:r>
       <w:r>
         <w:rPr>
@@ -1782,35 +1333,7 @@
           <w:b/>
           <w:szCs w:val="20"/>
         </w:rPr>
-        <w:t>Jun</w:t>
-      </w:r>
-      <w:r>
-        <w:rPr>
-          <w:b/>
-          <w:szCs w:val="20"/>
-        </w:rPr>
-        <w:t xml:space="preserve"> 201</w:t>
-      </w:r>
-      <w:r>
-        <w:rPr>
-          <w:b/>
-          <w:szCs w:val="20"/>
-        </w:rPr>
-        <w:t>3</w:t>
-      </w:r>
-      <w:r>
-        <w:rPr>
-          <w:b/>
-          <w:szCs w:val="20"/>
-        </w:rPr>
-        <w:t xml:space="preserve"> – </w:t>
-      </w:r>
-      <w:r>
-        <w:rPr>
-          <w:b/>
-          <w:szCs w:val="20"/>
-        </w:rPr>
-        <w:t>Jul 2013</w:t>
+        <w:t>2011-2012</w:t>
       </w:r>
     </w:p>
     <w:p>
@@ -1826,28 +1349,373 @@
         </w:tabs>
         <w:ind w:left="720" w:right="720" w:hanging="270"/>
         <w:rPr>
-          <w:szCs w:val="20"/>
-        </w:rPr>
-      </w:pPr>
-      <w:r>
-        <w:rPr>
-          <w:szCs w:val="20"/>
-        </w:rPr>
-        <w:t xml:space="preserve">Utilized </w:t>
-      </w:r>
-      <w:proofErr w:type="spellStart"/>
-      <w:r>
-        <w:rPr>
-          <w:szCs w:val="20"/>
-        </w:rPr>
-        <w:t>WebRTC</w:t>
-      </w:r>
-      <w:proofErr w:type="spellEnd"/>
-      <w:r>
-        <w:rPr>
-          <w:szCs w:val="20"/>
-        </w:rPr>
-        <w:t xml:space="preserve"> for users to scan official IDs for verification. </w:t>
+          <w:b/>
+          <w:szCs w:val="20"/>
+          <w:u w:val="single"/>
+        </w:rPr>
+      </w:pPr>
+      <w:r>
+        <w:rPr>
+          <w:bCs/>
+          <w:szCs w:val="20"/>
+        </w:rPr>
+        <w:t>Dev</w:t>
+      </w:r>
+      <w:r>
+        <w:rPr>
+          <w:bCs/>
+          <w:szCs w:val="20"/>
+        </w:rPr>
+        <w:t xml:space="preserve"> Lead for</w:t>
+      </w:r>
+      <w:r>
+        <w:rPr>
+          <w:bCs/>
+          <w:szCs w:val="20"/>
+        </w:rPr>
+        <w:t xml:space="preserve"> Mayhem, an open source application for personal automation</w:t>
+      </w:r>
+      <w:r>
+        <w:rPr>
+          <w:bCs/>
+          <w:szCs w:val="20"/>
+        </w:rPr>
+        <w:t xml:space="preserve"> connecting network events, hardware and 3</w:t>
+      </w:r>
+      <w:r>
+        <w:rPr>
+          <w:bCs/>
+          <w:szCs w:val="20"/>
+          <w:vertAlign w:val="superscript"/>
+        </w:rPr>
+        <w:t>rd</w:t>
+      </w:r>
+      <w:r>
+        <w:rPr>
+          <w:bCs/>
+          <w:szCs w:val="20"/>
+        </w:rPr>
+        <w:t xml:space="preserve"> party applications.</w:t>
+      </w:r>
+    </w:p>
+    <w:p>
+      <w:pPr>
+        <w:pStyle w:val="NoSpacing"/>
+        <w:numPr>
+          <w:ilvl w:val="0"/>
+          <w:numId w:val="18"/>
+        </w:numPr>
+        <w:tabs>
+          <w:tab w:val="left" w:pos="540"/>
+          <w:tab w:val="right" w:pos="10620"/>
+        </w:tabs>
+        <w:ind w:left="720" w:right="720" w:hanging="270"/>
+        <w:rPr>
+          <w:b/>
+          <w:szCs w:val="20"/>
+          <w:u w:val="single"/>
+        </w:rPr>
+      </w:pPr>
+      <w:r>
+        <w:rPr>
+          <w:bCs/>
+          <w:szCs w:val="20"/>
+        </w:rPr>
+        <w:t>Managed three full time employees, four</w:t>
+      </w:r>
+      <w:r>
+        <w:rPr>
+          <w:bCs/>
+          <w:szCs w:val="20"/>
+        </w:rPr>
+        <w:t xml:space="preserve"> contractors,</w:t>
+      </w:r>
+      <w:r>
+        <w:rPr>
+          <w:bCs/>
+          <w:szCs w:val="20"/>
+        </w:rPr>
+        <w:t xml:space="preserve"> two interns</w:t>
+      </w:r>
+      <w:r>
+        <w:rPr>
+          <w:bCs/>
+          <w:szCs w:val="20"/>
+        </w:rPr>
+        <w:t>, and two Google Summer of Code Students</w:t>
+      </w:r>
+      <w:r>
+        <w:rPr>
+          <w:bCs/>
+          <w:szCs w:val="20"/>
+        </w:rPr>
+        <w:t xml:space="preserve"> and led team meetings.</w:t>
+      </w:r>
+    </w:p>
+    <w:p>
+      <w:pPr>
+        <w:pStyle w:val="NoSpacing"/>
+        <w:numPr>
+          <w:ilvl w:val="0"/>
+          <w:numId w:val="18"/>
+        </w:numPr>
+        <w:tabs>
+          <w:tab w:val="left" w:pos="540"/>
+          <w:tab w:val="right" w:pos="10620"/>
+        </w:tabs>
+        <w:ind w:left="720" w:right="720" w:hanging="270"/>
+        <w:rPr>
+          <w:b/>
+          <w:szCs w:val="20"/>
+          <w:u w:val="single"/>
+        </w:rPr>
+      </w:pPr>
+      <w:r>
+        <w:rPr>
+          <w:bCs/>
+          <w:szCs w:val="20"/>
+        </w:rPr>
+        <w:t>Designed the interface, architected the software, managed the code repository and issue tracker,</w:t>
+      </w:r>
+      <w:r>
+        <w:rPr>
+          <w:bCs/>
+          <w:szCs w:val="20"/>
+        </w:rPr>
+        <w:t xml:space="preserve"> and</w:t>
+      </w:r>
+      <w:r>
+        <w:rPr>
+          <w:bCs/>
+          <w:szCs w:val="20"/>
+        </w:rPr>
+        <w:t xml:space="preserve"> led </w:t>
+      </w:r>
+      <w:r>
+        <w:rPr>
+          <w:bCs/>
+          <w:szCs w:val="20"/>
+        </w:rPr>
+        <w:t>the commercial marketing effort.</w:t>
+      </w:r>
+    </w:p>
+    <w:p>
+      <w:pPr>
+        <w:pStyle w:val="NoSpacing"/>
+        <w:numPr>
+          <w:ilvl w:val="0"/>
+          <w:numId w:val="18"/>
+        </w:numPr>
+        <w:tabs>
+          <w:tab w:val="left" w:pos="540"/>
+          <w:tab w:val="right" w:pos="10620"/>
+        </w:tabs>
+        <w:ind w:left="720" w:right="720" w:hanging="270"/>
+        <w:rPr>
+          <w:b/>
+          <w:szCs w:val="20"/>
+          <w:u w:val="single"/>
+        </w:rPr>
+      </w:pPr>
+      <w:r>
+        <w:rPr>
+          <w:bCs/>
+          <w:szCs w:val="20"/>
+        </w:rPr>
+        <w:t>Architected the online app store and its connectivity with Mayhem for installing</w:t>
+      </w:r>
+      <w:r>
+        <w:rPr>
+          <w:bCs/>
+          <w:szCs w:val="20"/>
+        </w:rPr>
+        <w:t xml:space="preserve"> and updating</w:t>
+      </w:r>
+      <w:r>
+        <w:rPr>
+          <w:bCs/>
+          <w:szCs w:val="20"/>
+        </w:rPr>
+        <w:t xml:space="preserve"> 3</w:t>
+      </w:r>
+      <w:r>
+        <w:rPr>
+          <w:bCs/>
+          <w:szCs w:val="20"/>
+          <w:vertAlign w:val="superscript"/>
+        </w:rPr>
+        <w:t>rd</w:t>
+      </w:r>
+      <w:r>
+        <w:rPr>
+          <w:bCs/>
+          <w:szCs w:val="20"/>
+        </w:rPr>
+        <w:t xml:space="preserve"> party modules.</w:t>
+      </w:r>
+      <w:r>
+        <w:rPr>
+          <w:bCs/>
+          <w:szCs w:val="20"/>
+        </w:rPr>
+        <w:t xml:space="preserve"> </w:t>
+      </w:r>
+    </w:p>
+    <w:p>
+      <w:pPr>
+        <w:pStyle w:val="NoSpacing"/>
+        <w:numPr>
+          <w:ilvl w:val="0"/>
+          <w:numId w:val="18"/>
+        </w:numPr>
+        <w:tabs>
+          <w:tab w:val="left" w:pos="540"/>
+          <w:tab w:val="right" w:pos="10620"/>
+        </w:tabs>
+        <w:ind w:left="720" w:right="720" w:hanging="270"/>
+        <w:rPr>
+          <w:b/>
+          <w:szCs w:val="20"/>
+          <w:u w:val="single"/>
+        </w:rPr>
+      </w:pPr>
+      <w:r>
+        <w:rPr>
+          <w:szCs w:val="20"/>
+        </w:rPr>
+        <w:t xml:space="preserve">Presented at conferences: </w:t>
+      </w:r>
+      <w:r>
+        <w:rPr>
+          <w:szCs w:val="20"/>
+        </w:rPr>
+        <w:t xml:space="preserve">Maker Faire Bay Area, Maker Faire Seattle, </w:t>
+      </w:r>
+      <w:r>
+        <w:rPr>
+          <w:szCs w:val="20"/>
+        </w:rPr>
+        <w:t>TechFest, Faculty Summit, W/WL Tradeshow, and The Garage Science Fair.</w:t>
+      </w:r>
+      <w:r>
+        <w:rPr>
+          <w:bCs/>
+          <w:sz w:val="8"/>
+          <w:szCs w:val="6"/>
+        </w:rPr>
+        <w:t xml:space="preserve"> </w:t>
+      </w:r>
+    </w:p>
+    <w:p>
+      <w:pPr>
+        <w:pStyle w:val="NoSpacing"/>
+        <w:tabs>
+          <w:tab w:val="right" w:pos="10620"/>
+        </w:tabs>
+        <w:ind w:left="720" w:right="720" w:hanging="270"/>
+        <w:rPr>
+          <w:b/>
+          <w:szCs w:val="20"/>
+        </w:rPr>
+      </w:pPr>
+    </w:p>
+    <w:p>
+      <w:pPr>
+        <w:pStyle w:val="NoSpacing"/>
+        <w:tabs>
+          <w:tab w:val="right" w:pos="10620"/>
+        </w:tabs>
+        <w:ind w:left="720" w:right="720" w:hanging="270"/>
+        <w:rPr>
+          <w:b/>
+          <w:szCs w:val="20"/>
+        </w:rPr>
+      </w:pPr>
+      <w:r>
+        <w:rPr>
+          <w:b/>
+          <w:szCs w:val="20"/>
+        </w:rPr>
+        <w:t>Airbnb</w:t>
+      </w:r>
+      <w:r>
+        <w:rPr>
+          <w:b/>
+          <w:szCs w:val="20"/>
+        </w:rPr>
+        <w:t xml:space="preserve"> –</w:t>
+      </w:r>
+      <w:r>
+        <w:rPr>
+          <w:b/>
+          <w:szCs w:val="20"/>
+        </w:rPr>
+        <w:t xml:space="preserve"> </w:t>
+      </w:r>
+      <w:r>
+        <w:rPr>
+          <w:b/>
+          <w:szCs w:val="20"/>
+        </w:rPr>
+        <w:t>Front End</w:t>
+      </w:r>
+      <w:r>
+        <w:rPr>
+          <w:b/>
+          <w:szCs w:val="20"/>
+        </w:rPr>
+        <w:t xml:space="preserve"> Engineer</w:t>
+      </w:r>
+      <w:r>
+        <w:rPr>
+          <w:b/>
+          <w:szCs w:val="20"/>
+        </w:rPr>
+        <w:t>ing Intern</w:t>
+      </w:r>
+      <w:r>
+        <w:rPr>
+          <w:b/>
+          <w:szCs w:val="20"/>
+        </w:rPr>
+        <w:t xml:space="preserve"> </w:t>
+      </w:r>
+      <w:r>
+        <w:rPr>
+          <w:b/>
+          <w:szCs w:val="20"/>
+        </w:rPr>
+        <w:tab/>
+      </w:r>
+      <w:r>
+        <w:rPr>
+          <w:b/>
+          <w:szCs w:val="20"/>
+        </w:rPr>
+        <w:t>2013</w:t>
+      </w:r>
+    </w:p>
+    <w:p>
+      <w:pPr>
+        <w:pStyle w:val="NoSpacing"/>
+        <w:numPr>
+          <w:ilvl w:val="0"/>
+          <w:numId w:val="18"/>
+        </w:numPr>
+        <w:tabs>
+          <w:tab w:val="left" w:pos="540"/>
+          <w:tab w:val="right" w:pos="10620"/>
+        </w:tabs>
+        <w:ind w:left="720" w:right="720" w:hanging="270"/>
+        <w:rPr>
+          <w:szCs w:val="20"/>
+        </w:rPr>
+      </w:pPr>
+      <w:r>
+        <w:rPr>
+          <w:szCs w:val="20"/>
+        </w:rPr>
+        <w:t xml:space="preserve">Utilized WebRTC for users to scan official IDs for verification. </w:t>
       </w:r>
     </w:p>
     <w:p>
@@ -1901,21 +1769,6 @@
           <w:t>http://blog.eli-white.com/2013/08/vagabonding-san-francisco-with-airbnb/</w:t>
         </w:r>
       </w:hyperlink>
-    </w:p>
-    <w:p>
-      <w:pPr>
-        <w:pStyle w:val="NoSpacing"/>
-        <w:tabs>
-          <w:tab w:val="left" w:pos="450"/>
-          <w:tab w:val="right" w:pos="10620"/>
-        </w:tabs>
-        <w:ind w:left="720" w:right="720"/>
-        <w:rPr>
-          <w:b/>
-          <w:sz w:val="8"/>
-          <w:szCs w:val="6"/>
-        </w:rPr>
-      </w:pPr>
       <w:r>
         <w:rPr>
           <w:b/>
@@ -1936,6 +1789,19 @@
           <w:szCs w:val="20"/>
         </w:rPr>
       </w:pPr>
+    </w:p>
+    <w:p>
+      <w:pPr>
+        <w:pStyle w:val="NoSpacing"/>
+        <w:tabs>
+          <w:tab w:val="right" w:pos="10620"/>
+        </w:tabs>
+        <w:ind w:left="720" w:right="720" w:hanging="270"/>
+        <w:rPr>
+          <w:b/>
+          <w:szCs w:val="20"/>
+        </w:rPr>
+      </w:pPr>
       <w:r>
         <w:rPr>
           <w:b/>
@@ -1948,7 +1814,14 @@
           <w:b/>
           <w:szCs w:val="20"/>
         </w:rPr>
-        <w:t xml:space="preserve">, </w:t>
+        <w:t xml:space="preserve"> –</w:t>
+      </w:r>
+      <w:r>
+        <w:rPr>
+          <w:b/>
+          <w:szCs w:val="20"/>
+        </w:rPr>
+        <w:t xml:space="preserve"> </w:t>
       </w:r>
       <w:r>
         <w:rPr>
@@ -2011,35 +1884,7 @@
           <w:b/>
           <w:szCs w:val="20"/>
         </w:rPr>
-        <w:t>Jun</w:t>
-      </w:r>
-      <w:r>
-        <w:rPr>
-          <w:b/>
-          <w:szCs w:val="20"/>
-        </w:rPr>
-        <w:t xml:space="preserve"> 201</w:t>
-      </w:r>
-      <w:r>
-        <w:rPr>
-          <w:b/>
-          <w:szCs w:val="20"/>
-        </w:rPr>
-        <w:t>2</w:t>
-      </w:r>
-      <w:r>
-        <w:rPr>
-          <w:b/>
-          <w:szCs w:val="20"/>
-        </w:rPr>
-        <w:t xml:space="preserve"> – </w:t>
-      </w:r>
-      <w:r>
-        <w:rPr>
-          <w:b/>
-          <w:szCs w:val="20"/>
-        </w:rPr>
-        <w:t>Sep 2012</w:t>
+        <w:t>2012</w:t>
       </w:r>
     </w:p>
     <w:p>
@@ -2075,513 +1920,14 @@
       <w:pPr>
         <w:pStyle w:val="NoSpacing"/>
         <w:tabs>
-          <w:tab w:val="left" w:pos="450"/>
-          <w:tab w:val="right" w:pos="10620"/>
-        </w:tabs>
-        <w:ind w:right="720"/>
-        <w:rPr>
-          <w:b/>
-          <w:sz w:val="8"/>
-          <w:szCs w:val="6"/>
-        </w:rPr>
-      </w:pPr>
-      <w:r>
-        <w:rPr>
-          <w:b/>
-          <w:szCs w:val="20"/>
-        </w:rPr>
-        <w:tab/>
-      </w:r>
-    </w:p>
-    <w:p>
-      <w:pPr>
-        <w:pStyle w:val="NoSpacing"/>
-        <w:tabs>
-          <w:tab w:val="right" w:pos="10620"/>
-        </w:tabs>
-        <w:ind w:left="720" w:right="720" w:hanging="270"/>
-        <w:rPr>
-          <w:b/>
-          <w:szCs w:val="20"/>
-        </w:rPr>
-      </w:pPr>
-      <w:r>
-        <w:rPr>
-          <w:b/>
-          <w:szCs w:val="20"/>
-        </w:rPr>
-        <w:t xml:space="preserve">Microsoft, Applied Sciences Group </w:t>
-      </w:r>
-      <w:r>
-        <w:rPr>
-          <w:b/>
-          <w:szCs w:val="20"/>
-        </w:rPr>
-        <w:t>–</w:t>
-      </w:r>
-      <w:r>
-        <w:rPr>
-          <w:b/>
-          <w:szCs w:val="20"/>
-        </w:rPr>
-        <w:t xml:space="preserve"> </w:t>
-      </w:r>
-      <w:r>
-        <w:rPr>
-          <w:b/>
-          <w:szCs w:val="20"/>
-        </w:rPr>
-        <w:t>Research Software Development Engineer</w:t>
-      </w:r>
-      <w:r>
-        <w:rPr>
-          <w:b/>
-          <w:szCs w:val="20"/>
-        </w:rPr>
-        <w:t xml:space="preserve"> </w:t>
-      </w:r>
-      <w:r>
-        <w:rPr>
-          <w:b/>
-          <w:szCs w:val="20"/>
-        </w:rPr>
-        <w:tab/>
-      </w:r>
-      <w:r>
-        <w:rPr>
-          <w:b/>
-          <w:szCs w:val="20"/>
-        </w:rPr>
-        <w:t>Jan</w:t>
-      </w:r>
-      <w:r>
-        <w:rPr>
-          <w:b/>
-          <w:szCs w:val="20"/>
-        </w:rPr>
-        <w:t xml:space="preserve"> 2011 – </w:t>
-      </w:r>
-      <w:r>
-        <w:rPr>
-          <w:b/>
-          <w:szCs w:val="20"/>
-        </w:rPr>
-        <w:t>Jun</w:t>
-      </w:r>
-      <w:r>
-        <w:rPr>
-          <w:b/>
-          <w:szCs w:val="20"/>
-        </w:rPr>
-        <w:t xml:space="preserve">, </w:t>
-      </w:r>
-      <w:r>
-        <w:rPr>
-          <w:b/>
-          <w:szCs w:val="20"/>
-        </w:rPr>
-        <w:t xml:space="preserve">Sep </w:t>
-      </w:r>
-      <w:r>
-        <w:rPr>
-          <w:b/>
-          <w:szCs w:val="20"/>
-        </w:rPr>
-        <w:t>–</w:t>
-      </w:r>
-      <w:r>
-        <w:rPr>
-          <w:b/>
-          <w:szCs w:val="20"/>
-        </w:rPr>
-        <w:t xml:space="preserve"> </w:t>
-      </w:r>
-      <w:r>
-        <w:rPr>
-          <w:b/>
-          <w:szCs w:val="20"/>
-        </w:rPr>
-        <w:t>Jun 2012</w:t>
-      </w:r>
-    </w:p>
-    <w:p>
-      <w:pPr>
-        <w:pStyle w:val="NoSpacing"/>
-        <w:numPr>
-          <w:ilvl w:val="0"/>
-          <w:numId w:val="18"/>
-        </w:numPr>
-        <w:tabs>
           <w:tab w:val="left" w:pos="540"/>
           <w:tab w:val="right" w:pos="10620"/>
         </w:tabs>
-        <w:ind w:left="720" w:right="720" w:hanging="270"/>
-        <w:rPr>
-          <w:b/>
-          <w:szCs w:val="20"/>
-          <w:u w:val="single"/>
-        </w:rPr>
-      </w:pPr>
-      <w:proofErr w:type="spellStart"/>
-      <w:r>
-        <w:rPr>
-          <w:bCs/>
-          <w:szCs w:val="20"/>
-        </w:rPr>
-        <w:t>Dev</w:t>
-      </w:r>
-      <w:proofErr w:type="spellEnd"/>
-      <w:r>
-        <w:rPr>
-          <w:bCs/>
-          <w:szCs w:val="20"/>
-        </w:rPr>
-        <w:t xml:space="preserve"> Lead for</w:t>
-      </w:r>
-      <w:r>
-        <w:rPr>
-          <w:bCs/>
-          <w:szCs w:val="20"/>
-        </w:rPr>
-        <w:t xml:space="preserve"> </w:t>
-      </w:r>
-      <w:r>
-        <w:rPr>
-          <w:bCs/>
-          <w:szCs w:val="20"/>
-        </w:rPr>
-        <w:t xml:space="preserve">Mayhem, </w:t>
-      </w:r>
-      <w:r>
-        <w:rPr>
-          <w:bCs/>
-          <w:szCs w:val="20"/>
-        </w:rPr>
-        <w:t>an</w:t>
-      </w:r>
-      <w:r>
-        <w:rPr>
-          <w:bCs/>
-          <w:szCs w:val="20"/>
-        </w:rPr>
-        <w:t xml:space="preserve"> open source</w:t>
-      </w:r>
-      <w:r>
-        <w:rPr>
-          <w:bCs/>
-          <w:szCs w:val="20"/>
-        </w:rPr>
-        <w:t xml:space="preserve"> application for personal automation</w:t>
-      </w:r>
-      <w:r>
-        <w:rPr>
-          <w:bCs/>
-          <w:szCs w:val="20"/>
-        </w:rPr>
-        <w:t xml:space="preserve"> connecting network events, hardware and 3</w:t>
-      </w:r>
-      <w:r>
-        <w:rPr>
-          <w:bCs/>
-          <w:szCs w:val="20"/>
-          <w:vertAlign w:val="superscript"/>
-        </w:rPr>
-        <w:t>rd</w:t>
-      </w:r>
-      <w:r>
-        <w:rPr>
-          <w:bCs/>
-          <w:szCs w:val="20"/>
-        </w:rPr>
-        <w:t xml:space="preserve"> party applications.</w:t>
-      </w:r>
-    </w:p>
-    <w:p>
-      <w:pPr>
-        <w:pStyle w:val="NoSpacing"/>
-        <w:numPr>
-          <w:ilvl w:val="0"/>
-          <w:numId w:val="18"/>
-        </w:numPr>
-        <w:tabs>
-          <w:tab w:val="left" w:pos="540"/>
-          <w:tab w:val="right" w:pos="10620"/>
-        </w:tabs>
-        <w:ind w:left="720" w:right="720" w:hanging="270"/>
-        <w:rPr>
-          <w:b/>
-          <w:szCs w:val="20"/>
-          <w:u w:val="single"/>
-        </w:rPr>
-      </w:pPr>
-      <w:r>
-        <w:rPr>
-          <w:bCs/>
-          <w:szCs w:val="20"/>
-        </w:rPr>
-        <w:t xml:space="preserve">Managed three full time employees, </w:t>
-      </w:r>
-      <w:r>
-        <w:rPr>
-          <w:bCs/>
-          <w:szCs w:val="20"/>
-        </w:rPr>
-        <w:t>four</w:t>
-      </w:r>
-      <w:r>
-        <w:rPr>
-          <w:bCs/>
-          <w:szCs w:val="20"/>
-        </w:rPr>
-        <w:t xml:space="preserve"> contractors,</w:t>
-      </w:r>
-      <w:r>
-        <w:rPr>
-          <w:bCs/>
-          <w:szCs w:val="20"/>
-        </w:rPr>
-        <w:t xml:space="preserve"> </w:t>
-      </w:r>
-      <w:r>
-        <w:rPr>
-          <w:bCs/>
-          <w:szCs w:val="20"/>
-        </w:rPr>
-        <w:t>two</w:t>
-      </w:r>
-      <w:r>
-        <w:rPr>
-          <w:bCs/>
-          <w:szCs w:val="20"/>
-        </w:rPr>
-        <w:t xml:space="preserve"> intern</w:t>
-      </w:r>
-      <w:r>
-        <w:rPr>
-          <w:bCs/>
-          <w:szCs w:val="20"/>
-        </w:rPr>
-        <w:t>s</w:t>
-      </w:r>
-      <w:r>
-        <w:rPr>
-          <w:bCs/>
-          <w:szCs w:val="20"/>
-        </w:rPr>
-        <w:t>, and two Google Summer of Code Students</w:t>
-      </w:r>
-      <w:r>
-        <w:rPr>
-          <w:bCs/>
-          <w:szCs w:val="20"/>
-        </w:rPr>
-        <w:t xml:space="preserve"> and led team meetings.</w:t>
-      </w:r>
-    </w:p>
-    <w:p>
-      <w:pPr>
-        <w:pStyle w:val="NoSpacing"/>
-        <w:numPr>
-          <w:ilvl w:val="0"/>
-          <w:numId w:val="18"/>
-        </w:numPr>
-        <w:tabs>
-          <w:tab w:val="left" w:pos="540"/>
-          <w:tab w:val="right" w:pos="10620"/>
-        </w:tabs>
-        <w:ind w:left="720" w:right="720" w:hanging="270"/>
-        <w:rPr>
-          <w:b/>
-          <w:szCs w:val="20"/>
-          <w:u w:val="single"/>
-        </w:rPr>
-      </w:pPr>
-      <w:r>
-        <w:rPr>
-          <w:bCs/>
-          <w:szCs w:val="20"/>
-        </w:rPr>
-        <w:t>Designed the interface, architected the software, managed the code repository and issue tracker</w:t>
-      </w:r>
-      <w:r>
-        <w:rPr>
-          <w:bCs/>
-          <w:szCs w:val="20"/>
-        </w:rPr>
-        <w:t>,</w:t>
-      </w:r>
-      <w:r>
-        <w:rPr>
-          <w:bCs/>
-          <w:szCs w:val="20"/>
-        </w:rPr>
-        <w:t xml:space="preserve"> and</w:t>
-      </w:r>
-      <w:r>
-        <w:rPr>
-          <w:bCs/>
-          <w:szCs w:val="20"/>
-        </w:rPr>
-        <w:t xml:space="preserve"> led </w:t>
-      </w:r>
-      <w:r>
-        <w:rPr>
-          <w:bCs/>
-          <w:szCs w:val="20"/>
-        </w:rPr>
-        <w:t>the commercial marketing effort.</w:t>
-      </w:r>
-    </w:p>
-    <w:p>
-      <w:pPr>
-        <w:pStyle w:val="NoSpacing"/>
-        <w:numPr>
-          <w:ilvl w:val="0"/>
-          <w:numId w:val="18"/>
-        </w:numPr>
-        <w:tabs>
-          <w:tab w:val="left" w:pos="540"/>
-          <w:tab w:val="right" w:pos="10620"/>
-        </w:tabs>
-        <w:ind w:left="720" w:right="720" w:hanging="270"/>
-        <w:rPr>
-          <w:b/>
-          <w:szCs w:val="20"/>
-          <w:u w:val="single"/>
-        </w:rPr>
-      </w:pPr>
-      <w:r>
-        <w:rPr>
-          <w:bCs/>
-          <w:szCs w:val="20"/>
-        </w:rPr>
-        <w:t>Architec</w:t>
-      </w:r>
-      <w:r>
-        <w:rPr>
-          <w:bCs/>
-          <w:szCs w:val="20"/>
-        </w:rPr>
-        <w:t>ted the online app store and it</w:t>
-      </w:r>
-      <w:r>
-        <w:rPr>
-          <w:bCs/>
-          <w:szCs w:val="20"/>
-        </w:rPr>
-        <w:t>s connectivity with Mayhem for installing</w:t>
-      </w:r>
-      <w:r>
-        <w:rPr>
-          <w:bCs/>
-          <w:szCs w:val="20"/>
-        </w:rPr>
-        <w:t xml:space="preserve"> and updating</w:t>
-      </w:r>
-      <w:r>
-        <w:rPr>
-          <w:bCs/>
-          <w:szCs w:val="20"/>
-        </w:rPr>
-        <w:t xml:space="preserve"> 3</w:t>
-      </w:r>
-      <w:r>
-        <w:rPr>
-          <w:bCs/>
-          <w:szCs w:val="20"/>
-          <w:vertAlign w:val="superscript"/>
-        </w:rPr>
-        <w:t>rd</w:t>
-      </w:r>
-      <w:r>
-        <w:rPr>
-          <w:bCs/>
-          <w:szCs w:val="20"/>
-        </w:rPr>
-        <w:t xml:space="preserve"> party modules.</w:t>
-      </w:r>
-      <w:r>
-        <w:rPr>
-          <w:bCs/>
-          <w:szCs w:val="20"/>
-        </w:rPr>
-        <w:t xml:space="preserve"> </w:t>
-      </w:r>
-    </w:p>
-    <w:p>
-      <w:pPr>
-        <w:pStyle w:val="NoSpacing"/>
-        <w:numPr>
-          <w:ilvl w:val="0"/>
-          <w:numId w:val="18"/>
-        </w:numPr>
-        <w:tabs>
-          <w:tab w:val="left" w:pos="540"/>
-          <w:tab w:val="right" w:pos="10620"/>
-        </w:tabs>
-        <w:ind w:left="720" w:right="720" w:hanging="270"/>
-        <w:rPr>
-          <w:b/>
-          <w:szCs w:val="20"/>
-          <w:u w:val="single"/>
-        </w:rPr>
-      </w:pPr>
-      <w:r>
-        <w:rPr>
-          <w:szCs w:val="20"/>
-        </w:rPr>
-        <w:t xml:space="preserve">Presented at conferences: </w:t>
-      </w:r>
-      <w:r>
-        <w:rPr>
-          <w:szCs w:val="20"/>
-        </w:rPr>
-        <w:t xml:space="preserve">Maker Faire Bay Area, Maker Faire Seattle, </w:t>
-      </w:r>
-      <w:proofErr w:type="spellStart"/>
-      <w:r>
-        <w:rPr>
-          <w:szCs w:val="20"/>
-        </w:rPr>
-        <w:t>TechFest</w:t>
-      </w:r>
-      <w:proofErr w:type="spellEnd"/>
-      <w:r>
-        <w:rPr>
-          <w:szCs w:val="20"/>
-        </w:rPr>
-        <w:t xml:space="preserve">, Faculty Summit, </w:t>
-      </w:r>
-      <w:r>
-        <w:rPr>
-          <w:szCs w:val="20"/>
-        </w:rPr>
-        <w:t xml:space="preserve">W/WL Tradeshow, </w:t>
-      </w:r>
-      <w:r>
-        <w:rPr>
-          <w:szCs w:val="20"/>
-        </w:rPr>
-        <w:t>and The</w:t>
-      </w:r>
-      <w:r>
-        <w:rPr>
-          <w:szCs w:val="20"/>
-        </w:rPr>
-        <w:t xml:space="preserve"> Garage</w:t>
-      </w:r>
-      <w:r>
-        <w:rPr>
-          <w:szCs w:val="20"/>
-        </w:rPr>
-        <w:t xml:space="preserve"> Science Fair</w:t>
-      </w:r>
-      <w:r>
-        <w:rPr>
-          <w:szCs w:val="20"/>
-        </w:rPr>
-        <w:t>.</w:t>
-      </w:r>
+        <w:ind w:left="450" w:right="720"/>
+        <w:rPr>
+          <w:szCs w:val="20"/>
+        </w:rPr>
+      </w:pPr>
       <w:r>
         <w:rPr>
           <w:bCs/>
@@ -2590,1052 +1936,6 @@
         </w:rPr>
         <w:t xml:space="preserve"> </w:t>
       </w:r>
-    </w:p>
-    <w:p>
-      <w:pPr>
-        <w:pStyle w:val="NoSpacing"/>
-        <w:tabs>
-          <w:tab w:val="left" w:pos="540"/>
-          <w:tab w:val="right" w:pos="10620"/>
-        </w:tabs>
-        <w:ind w:left="720" w:right="720"/>
-        <w:rPr>
-          <w:b/>
-          <w:sz w:val="8"/>
-          <w:szCs w:val="6"/>
-          <w:u w:val="single"/>
-        </w:rPr>
-      </w:pPr>
-    </w:p>
-    <w:p>
-      <w:pPr>
-        <w:pStyle w:val="NoSpacing"/>
-        <w:tabs>
-          <w:tab w:val="right" w:pos="10620"/>
-        </w:tabs>
-        <w:ind w:left="720" w:right="720" w:hanging="270"/>
-        <w:rPr>
-          <w:b/>
-          <w:szCs w:val="20"/>
-        </w:rPr>
-      </w:pPr>
-    </w:p>
-    <w:p>
-      <w:pPr>
-        <w:pStyle w:val="NoSpacing"/>
-        <w:tabs>
-          <w:tab w:val="right" w:pos="10620"/>
-        </w:tabs>
-        <w:ind w:left="720" w:right="720" w:hanging="270"/>
-        <w:rPr>
-          <w:b/>
-          <w:szCs w:val="20"/>
-        </w:rPr>
-      </w:pPr>
-      <w:r>
-        <w:rPr>
-          <w:b/>
-          <w:szCs w:val="20"/>
-        </w:rPr>
-        <w:lastRenderedPageBreak/>
-        <w:t xml:space="preserve">Microsoft, </w:t>
-      </w:r>
-      <w:r>
-        <w:rPr>
-          <w:b/>
-          <w:szCs w:val="20"/>
-        </w:rPr>
-        <w:t>Windows Phone Services</w:t>
-      </w:r>
-      <w:r>
-        <w:rPr>
-          <w:b/>
-          <w:szCs w:val="20"/>
-        </w:rPr>
-        <w:t xml:space="preserve"> – </w:t>
-      </w:r>
-      <w:r>
-        <w:rPr>
-          <w:b/>
-          <w:szCs w:val="20"/>
-        </w:rPr>
-        <w:t>Software</w:t>
-      </w:r>
-      <w:r>
-        <w:rPr>
-          <w:b/>
-          <w:szCs w:val="20"/>
-        </w:rPr>
-        <w:t xml:space="preserve"> Development</w:t>
-      </w:r>
-      <w:r>
-        <w:rPr>
-          <w:b/>
-          <w:szCs w:val="20"/>
-        </w:rPr>
-        <w:t xml:space="preserve"> Engineering intern</w:t>
-      </w:r>
-      <w:r>
-        <w:rPr>
-          <w:b/>
-          <w:szCs w:val="20"/>
-        </w:rPr>
-        <w:t xml:space="preserve"> </w:t>
-      </w:r>
-      <w:r>
-        <w:rPr>
-          <w:b/>
-          <w:szCs w:val="20"/>
-        </w:rPr>
-        <w:tab/>
-      </w:r>
-      <w:r>
-        <w:rPr>
-          <w:b/>
-          <w:szCs w:val="20"/>
-        </w:rPr>
-        <w:t>Jun</w:t>
-      </w:r>
-      <w:r>
-        <w:rPr>
-          <w:b/>
-          <w:szCs w:val="20"/>
-        </w:rPr>
-        <w:t xml:space="preserve"> 2011 – </w:t>
-      </w:r>
-      <w:r>
-        <w:rPr>
-          <w:b/>
-          <w:szCs w:val="20"/>
-        </w:rPr>
-        <w:t xml:space="preserve">Sep </w:t>
-      </w:r>
-      <w:r>
-        <w:rPr>
-          <w:b/>
-          <w:szCs w:val="20"/>
-        </w:rPr>
-        <w:t>2011</w:t>
-      </w:r>
-    </w:p>
-    <w:p>
-      <w:pPr>
-        <w:pStyle w:val="NoSpacing"/>
-        <w:numPr>
-          <w:ilvl w:val="0"/>
-          <w:numId w:val="18"/>
-        </w:numPr>
-        <w:tabs>
-          <w:tab w:val="left" w:pos="540"/>
-          <w:tab w:val="right" w:pos="10620"/>
-        </w:tabs>
-        <w:ind w:left="720" w:right="720" w:hanging="270"/>
-        <w:rPr>
-          <w:bCs/>
-          <w:szCs w:val="20"/>
-        </w:rPr>
-      </w:pPr>
-      <w:r>
-        <w:rPr>
-          <w:bCs/>
-          <w:szCs w:val="20"/>
-        </w:rPr>
-        <w:t xml:space="preserve">Developed Mayhem </w:t>
-      </w:r>
-      <w:r>
-        <w:rPr>
-          <w:bCs/>
-          <w:szCs w:val="20"/>
-        </w:rPr>
-        <w:t>for Windows Phone</w:t>
-      </w:r>
-      <w:r>
-        <w:rPr>
-          <w:bCs/>
-          <w:szCs w:val="20"/>
-        </w:rPr>
-        <w:t>.</w:t>
-      </w:r>
-    </w:p>
-    <w:p>
-      <w:pPr>
-        <w:pStyle w:val="NoSpacing"/>
-        <w:numPr>
-          <w:ilvl w:val="0"/>
-          <w:numId w:val="9"/>
-        </w:numPr>
-        <w:tabs>
-          <w:tab w:val="left" w:pos="540"/>
-          <w:tab w:val="right" w:pos="10620"/>
-        </w:tabs>
-        <w:ind w:right="720" w:hanging="270"/>
-        <w:rPr>
-          <w:szCs w:val="20"/>
-        </w:rPr>
-      </w:pPr>
-      <w:r>
-        <w:rPr>
-          <w:bCs/>
-          <w:szCs w:val="20"/>
-        </w:rPr>
-        <w:t>Collaborated with 3 Microsoft teams to build a prototype showcasing Mayhem’s use on a personal device.</w:t>
-      </w:r>
-      <w:r>
-        <w:rPr>
-          <w:szCs w:val="20"/>
-        </w:rPr>
-        <w:t xml:space="preserve"> </w:t>
-      </w:r>
-    </w:p>
-    <w:p>
-      <w:pPr>
-        <w:pStyle w:val="NoSpacing"/>
-        <w:tabs>
-          <w:tab w:val="left" w:pos="450"/>
-          <w:tab w:val="right" w:pos="10620"/>
-        </w:tabs>
-        <w:ind w:right="720"/>
-        <w:rPr>
-          <w:b/>
-          <w:sz w:val="8"/>
-          <w:szCs w:val="6"/>
-        </w:rPr>
-      </w:pPr>
-      <w:r>
-        <w:rPr>
-          <w:b/>
-          <w:szCs w:val="20"/>
-        </w:rPr>
-        <w:tab/>
-      </w:r>
-    </w:p>
-    <w:p>
-      <w:pPr>
-        <w:pStyle w:val="NoSpacing"/>
-        <w:tabs>
-          <w:tab w:val="left" w:pos="360"/>
-          <w:tab w:val="right" w:pos="10620"/>
-        </w:tabs>
-        <w:ind w:left="720" w:right="720" w:hanging="270"/>
-        <w:rPr>
-          <w:b/>
-          <w:szCs w:val="20"/>
-        </w:rPr>
-      </w:pPr>
-      <w:r>
-        <w:rPr>
-          <w:b/>
-          <w:szCs w:val="20"/>
-        </w:rPr>
-        <w:t xml:space="preserve">University of Washington, Computer Science and Engineering - Teaching Assistant </w:t>
-      </w:r>
-      <w:r>
-        <w:rPr>
-          <w:b/>
-          <w:szCs w:val="20"/>
-        </w:rPr>
-        <w:tab/>
-      </w:r>
-      <w:r>
-        <w:rPr>
-          <w:b/>
-          <w:szCs w:val="20"/>
-        </w:rPr>
-        <w:t xml:space="preserve">Mar </w:t>
-      </w:r>
-      <w:r>
-        <w:rPr>
-          <w:b/>
-          <w:szCs w:val="20"/>
-        </w:rPr>
-        <w:t xml:space="preserve">2011 – </w:t>
-      </w:r>
-      <w:r>
-        <w:rPr>
-          <w:b/>
-          <w:szCs w:val="20"/>
-        </w:rPr>
-        <w:t xml:space="preserve">Jun </w:t>
-      </w:r>
-      <w:r>
-        <w:rPr>
-          <w:b/>
-          <w:szCs w:val="20"/>
-        </w:rPr>
-        <w:t>2011</w:t>
-      </w:r>
-    </w:p>
-    <w:p>
-      <w:pPr>
-        <w:pStyle w:val="NoSpacing"/>
-        <w:numPr>
-          <w:ilvl w:val="0"/>
-          <w:numId w:val="9"/>
-        </w:numPr>
-        <w:tabs>
-          <w:tab w:val="left" w:pos="540"/>
-          <w:tab w:val="right" w:pos="10620"/>
-        </w:tabs>
-        <w:ind w:right="720" w:hanging="270"/>
-        <w:rPr>
-          <w:szCs w:val="20"/>
-        </w:rPr>
-      </w:pPr>
-      <w:r>
-        <w:rPr>
-          <w:szCs w:val="20"/>
-        </w:rPr>
-        <w:t xml:space="preserve">Taught </w:t>
-      </w:r>
-      <w:r>
-        <w:rPr>
-          <w:szCs w:val="20"/>
-        </w:rPr>
-        <w:t xml:space="preserve">70 students </w:t>
-      </w:r>
-      <w:r>
-        <w:rPr>
-          <w:szCs w:val="20"/>
-        </w:rPr>
-        <w:t>w</w:t>
-      </w:r>
-      <w:r>
-        <w:rPr>
-          <w:szCs w:val="20"/>
-        </w:rPr>
-        <w:t>eb</w:t>
-      </w:r>
-      <w:r>
-        <w:rPr>
-          <w:szCs w:val="20"/>
-        </w:rPr>
-        <w:t xml:space="preserve"> topics including CSS Box Model, PHP scripting, SQL statements, and </w:t>
-      </w:r>
-      <w:r>
-        <w:rPr>
-          <w:szCs w:val="20"/>
-        </w:rPr>
-        <w:t>JavaScript</w:t>
-      </w:r>
-      <w:r>
-        <w:rPr>
-          <w:szCs w:val="20"/>
-        </w:rPr>
-        <w:t>.</w:t>
-      </w:r>
-    </w:p>
-    <w:p>
-      <w:pPr>
-        <w:pStyle w:val="NoSpacing"/>
-        <w:tabs>
-          <w:tab w:val="left" w:pos="450"/>
-          <w:tab w:val="right" w:pos="10620"/>
-        </w:tabs>
-        <w:ind w:right="720"/>
-        <w:rPr>
-          <w:b/>
-          <w:sz w:val="8"/>
-          <w:szCs w:val="6"/>
-        </w:rPr>
-      </w:pPr>
-      <w:r>
-        <w:rPr>
-          <w:b/>
-          <w:szCs w:val="20"/>
-        </w:rPr>
-        <w:tab/>
-      </w:r>
-    </w:p>
-    <w:p>
-      <w:pPr>
-        <w:pStyle w:val="NoSpacing"/>
-        <w:tabs>
-          <w:tab w:val="left" w:pos="450"/>
-          <w:tab w:val="right" w:pos="10620"/>
-        </w:tabs>
-        <w:ind w:right="720"/>
-        <w:rPr>
-          <w:b/>
-          <w:szCs w:val="20"/>
-        </w:rPr>
-      </w:pPr>
-      <w:r>
-        <w:rPr>
-          <w:b/>
-          <w:szCs w:val="20"/>
-        </w:rPr>
-        <w:tab/>
-      </w:r>
-      <w:r>
-        <w:rPr>
-          <w:b/>
-          <w:szCs w:val="20"/>
-        </w:rPr>
-        <w:t>Microsoft</w:t>
-      </w:r>
-      <w:r>
-        <w:rPr>
-          <w:b/>
-          <w:szCs w:val="20"/>
-        </w:rPr>
-        <w:t>, ASP.NET</w:t>
-      </w:r>
-      <w:r>
-        <w:rPr>
-          <w:b/>
-          <w:szCs w:val="20"/>
-        </w:rPr>
-        <w:t xml:space="preserve"> </w:t>
-      </w:r>
-      <w:r>
-        <w:rPr>
-          <w:b/>
-          <w:szCs w:val="20"/>
-        </w:rPr>
-        <w:t xml:space="preserve">(Razor) </w:t>
-      </w:r>
-      <w:r>
-        <w:rPr>
-          <w:b/>
-          <w:szCs w:val="20"/>
-        </w:rPr>
-        <w:t xml:space="preserve">- </w:t>
-      </w:r>
-      <w:r>
-        <w:rPr>
-          <w:b/>
-          <w:szCs w:val="20"/>
-        </w:rPr>
-        <w:t>Software D</w:t>
-      </w:r>
-      <w:r>
-        <w:rPr>
-          <w:b/>
-          <w:szCs w:val="20"/>
-        </w:rPr>
-        <w:t xml:space="preserve">evelopment Engineering Intern </w:t>
-      </w:r>
-      <w:r>
-        <w:rPr>
-          <w:b/>
-          <w:szCs w:val="20"/>
-        </w:rPr>
-        <w:tab/>
-      </w:r>
-      <w:r>
-        <w:rPr>
-          <w:b/>
-          <w:szCs w:val="20"/>
-        </w:rPr>
-        <w:t xml:space="preserve">Jun </w:t>
-      </w:r>
-      <w:r>
-        <w:rPr>
-          <w:b/>
-          <w:szCs w:val="20"/>
-        </w:rPr>
-        <w:t xml:space="preserve">2010 – </w:t>
-      </w:r>
-      <w:r>
-        <w:rPr>
-          <w:b/>
-          <w:szCs w:val="20"/>
-        </w:rPr>
-        <w:t xml:space="preserve">Sep </w:t>
-      </w:r>
-      <w:r>
-        <w:rPr>
-          <w:b/>
-          <w:szCs w:val="20"/>
-        </w:rPr>
-        <w:t>2010</w:t>
-      </w:r>
-    </w:p>
-    <w:p>
-      <w:pPr>
-        <w:pStyle w:val="NoSpacing"/>
-        <w:numPr>
-          <w:ilvl w:val="0"/>
-          <w:numId w:val="18"/>
-        </w:numPr>
-        <w:tabs>
-          <w:tab w:val="left" w:pos="540"/>
-          <w:tab w:val="right" w:pos="10620"/>
-        </w:tabs>
-        <w:ind w:left="720" w:right="720" w:hanging="270"/>
-        <w:rPr>
-          <w:b/>
-          <w:szCs w:val="20"/>
-          <w:u w:val="single"/>
-        </w:rPr>
-      </w:pPr>
-      <w:r>
-        <w:rPr>
-          <w:bCs/>
-          <w:szCs w:val="20"/>
-        </w:rPr>
-        <w:t>Added to the membership and roles sections of the web security framework.</w:t>
-      </w:r>
-    </w:p>
-    <w:p>
-      <w:pPr>
-        <w:pStyle w:val="NoSpacing"/>
-        <w:numPr>
-          <w:ilvl w:val="0"/>
-          <w:numId w:val="18"/>
-        </w:numPr>
-        <w:tabs>
-          <w:tab w:val="left" w:pos="540"/>
-          <w:tab w:val="right" w:pos="10620"/>
-        </w:tabs>
-        <w:ind w:left="720" w:right="720" w:hanging="270"/>
-        <w:rPr>
-          <w:b/>
-          <w:szCs w:val="20"/>
-          <w:u w:val="single"/>
-        </w:rPr>
-      </w:pPr>
-      <w:r>
-        <w:rPr>
-          <w:bCs/>
-          <w:szCs w:val="20"/>
-        </w:rPr>
-        <w:t>Developed a helper for swapping styles and themes for web applications.</w:t>
-      </w:r>
-    </w:p>
-    <w:p>
-      <w:pPr>
-        <w:pStyle w:val="NoSpacing"/>
-        <w:numPr>
-          <w:ilvl w:val="0"/>
-          <w:numId w:val="18"/>
-        </w:numPr>
-        <w:tabs>
-          <w:tab w:val="left" w:pos="540"/>
-          <w:tab w:val="right" w:pos="10620"/>
-        </w:tabs>
-        <w:ind w:left="720" w:right="720" w:hanging="270"/>
-        <w:rPr>
-          <w:b/>
-          <w:szCs w:val="20"/>
-          <w:u w:val="single"/>
-        </w:rPr>
-      </w:pPr>
-      <w:r>
-        <w:rPr>
-          <w:bCs/>
-          <w:szCs w:val="20"/>
-        </w:rPr>
-        <w:t>Built</w:t>
-      </w:r>
-      <w:r>
-        <w:rPr>
-          <w:bCs/>
-          <w:szCs w:val="20"/>
-        </w:rPr>
-        <w:t xml:space="preserve"> a collaborative calendar as</w:t>
-      </w:r>
-      <w:r>
-        <w:rPr>
-          <w:bCs/>
-          <w:szCs w:val="20"/>
-        </w:rPr>
-        <w:t xml:space="preserve"> one of four</w:t>
-      </w:r>
-      <w:r>
-        <w:rPr>
-          <w:bCs/>
-          <w:szCs w:val="20"/>
-        </w:rPr>
-        <w:t xml:space="preserve"> template application</w:t>
-      </w:r>
-      <w:r>
-        <w:rPr>
-          <w:bCs/>
-          <w:szCs w:val="20"/>
-        </w:rPr>
-        <w:t>s</w:t>
-      </w:r>
-      <w:r>
-        <w:rPr>
-          <w:bCs/>
-          <w:szCs w:val="20"/>
-        </w:rPr>
-        <w:t xml:space="preserve"> </w:t>
-      </w:r>
-      <w:r>
-        <w:rPr>
-          <w:bCs/>
-          <w:szCs w:val="20"/>
-        </w:rPr>
-        <w:t>that shipped in</w:t>
-      </w:r>
-      <w:r>
-        <w:rPr>
-          <w:bCs/>
-          <w:szCs w:val="20"/>
-        </w:rPr>
-        <w:t xml:space="preserve"> </w:t>
-      </w:r>
-      <w:proofErr w:type="spellStart"/>
-      <w:r>
-        <w:rPr>
-          <w:bCs/>
-          <w:szCs w:val="20"/>
-        </w:rPr>
-        <w:t>WebMatrix</w:t>
-      </w:r>
-      <w:proofErr w:type="spellEnd"/>
-      <w:r>
-        <w:rPr>
-          <w:bCs/>
-          <w:szCs w:val="20"/>
-        </w:rPr>
-        <w:t>.</w:t>
-      </w:r>
-    </w:p>
-    <w:p>
-      <w:pPr>
-        <w:pStyle w:val="NoSpacing"/>
-        <w:tabs>
-          <w:tab w:val="left" w:pos="540"/>
-          <w:tab w:val="right" w:pos="10620"/>
-        </w:tabs>
-        <w:spacing w:line="100" w:lineRule="exact"/>
-        <w:ind w:left="720" w:right="720"/>
-        <w:rPr>
-          <w:bCs/>
-          <w:szCs w:val="20"/>
-        </w:rPr>
-      </w:pPr>
-    </w:p>
-    <w:p>
-      <w:pPr>
-        <w:pStyle w:val="NoSpacing"/>
-        <w:tabs>
-          <w:tab w:val="left" w:pos="180"/>
-          <w:tab w:val="right" w:pos="10620"/>
-        </w:tabs>
-        <w:ind w:left="720" w:right="720" w:hanging="270"/>
-        <w:rPr>
-          <w:b/>
-          <w:bCs/>
-          <w:szCs w:val="20"/>
-        </w:rPr>
-      </w:pPr>
-      <w:proofErr w:type="spellStart"/>
-      <w:r>
-        <w:rPr>
-          <w:b/>
-          <w:bCs/>
-          <w:szCs w:val="20"/>
-        </w:rPr>
-        <w:t>Teridian</w:t>
-      </w:r>
-      <w:proofErr w:type="spellEnd"/>
-      <w:r>
-        <w:rPr>
-          <w:b/>
-          <w:bCs/>
-          <w:szCs w:val="20"/>
-        </w:rPr>
-        <w:t xml:space="preserve"> Semiconductor </w:t>
-      </w:r>
-      <w:r>
-        <w:rPr>
-          <w:b/>
-          <w:bCs/>
-          <w:szCs w:val="20"/>
-        </w:rPr>
-        <w:t>Corporation</w:t>
-      </w:r>
-      <w:r>
-        <w:rPr>
-          <w:b/>
-          <w:bCs/>
-          <w:szCs w:val="20"/>
-        </w:rPr>
-        <w:t xml:space="preserve"> - </w:t>
-      </w:r>
-      <w:r>
-        <w:rPr>
-          <w:b/>
-          <w:bCs/>
-          <w:szCs w:val="20"/>
-        </w:rPr>
-        <w:t>Software Engineering Int</w:t>
-      </w:r>
-      <w:r>
-        <w:rPr>
-          <w:b/>
-          <w:bCs/>
-          <w:szCs w:val="20"/>
-        </w:rPr>
-        <w:t xml:space="preserve">ern </w:t>
-      </w:r>
-      <w:r>
-        <w:rPr>
-          <w:b/>
-          <w:bCs/>
-          <w:szCs w:val="20"/>
-        </w:rPr>
-        <w:tab/>
-      </w:r>
-      <w:r>
-        <w:rPr>
-          <w:b/>
-          <w:szCs w:val="20"/>
-        </w:rPr>
-        <w:t xml:space="preserve">Jun </w:t>
-      </w:r>
-      <w:r>
-        <w:rPr>
-          <w:b/>
-          <w:bCs/>
-          <w:szCs w:val="20"/>
-        </w:rPr>
-        <w:t xml:space="preserve">2009 – </w:t>
-      </w:r>
-      <w:r>
-        <w:rPr>
-          <w:b/>
-          <w:szCs w:val="20"/>
-        </w:rPr>
-        <w:t xml:space="preserve">Sep </w:t>
-      </w:r>
-      <w:r>
-        <w:rPr>
-          <w:b/>
-          <w:bCs/>
-          <w:szCs w:val="20"/>
-        </w:rPr>
-        <w:t>2009</w:t>
-      </w:r>
-    </w:p>
-    <w:p>
-      <w:pPr>
-        <w:pStyle w:val="NoSpacing"/>
-        <w:numPr>
-          <w:ilvl w:val="0"/>
-          <w:numId w:val="9"/>
-        </w:numPr>
-        <w:tabs>
-          <w:tab w:val="left" w:pos="540"/>
-          <w:tab w:val="right" w:pos="10620"/>
-        </w:tabs>
-        <w:ind w:right="720" w:hanging="270"/>
-        <w:rPr>
-          <w:szCs w:val="20"/>
-        </w:rPr>
-      </w:pPr>
-      <w:r>
-        <w:rPr>
-          <w:szCs w:val="20"/>
-        </w:rPr>
-        <w:t xml:space="preserve">Designed multi-threaded </w:t>
-      </w:r>
-      <w:r>
-        <w:rPr>
-          <w:szCs w:val="20"/>
-        </w:rPr>
-        <w:t xml:space="preserve">host </w:t>
-      </w:r>
-      <w:r>
-        <w:rPr>
-          <w:szCs w:val="20"/>
-        </w:rPr>
-        <w:t xml:space="preserve">applications for </w:t>
-      </w:r>
-      <w:r>
-        <w:rPr>
-          <w:szCs w:val="20"/>
-        </w:rPr>
-        <w:t>firmware testing</w:t>
-      </w:r>
-      <w:r>
-        <w:rPr>
-          <w:szCs w:val="20"/>
-        </w:rPr>
-        <w:t xml:space="preserve"> and IC system</w:t>
-      </w:r>
-      <w:r>
-        <w:rPr>
-          <w:szCs w:val="20"/>
-        </w:rPr>
-        <w:t>s</w:t>
-      </w:r>
-      <w:r>
-        <w:rPr>
-          <w:szCs w:val="20"/>
-        </w:rPr>
-        <w:t xml:space="preserve"> </w:t>
-      </w:r>
-      <w:r>
-        <w:rPr>
-          <w:szCs w:val="20"/>
-        </w:rPr>
-        <w:t>over serial and SPI</w:t>
-      </w:r>
-      <w:r>
-        <w:rPr>
-          <w:szCs w:val="20"/>
-        </w:rPr>
-        <w:t>.</w:t>
-      </w:r>
-    </w:p>
-    <w:p>
-      <w:pPr>
-        <w:pStyle w:val="NoSpacing"/>
-        <w:numPr>
-          <w:ilvl w:val="0"/>
-          <w:numId w:val="9"/>
-        </w:numPr>
-        <w:tabs>
-          <w:tab w:val="left" w:pos="540"/>
-          <w:tab w:val="right" w:pos="10620"/>
-        </w:tabs>
-        <w:ind w:right="720" w:hanging="270"/>
-        <w:rPr>
-          <w:szCs w:val="20"/>
-        </w:rPr>
-      </w:pPr>
-      <w:r>
-        <w:rPr>
-          <w:szCs w:val="20"/>
-        </w:rPr>
-        <w:t>Applications controlled</w:t>
-      </w:r>
-      <w:r>
-        <w:rPr>
-          <w:szCs w:val="20"/>
-        </w:rPr>
-        <w:t xml:space="preserve"> system watchdog, performed</w:t>
-      </w:r>
-      <w:r>
-        <w:rPr>
-          <w:szCs w:val="20"/>
-        </w:rPr>
-        <w:t xml:space="preserve"> energy calcu</w:t>
-      </w:r>
-      <w:r>
-        <w:rPr>
-          <w:szCs w:val="20"/>
-        </w:rPr>
-        <w:t>lations, and accessed</w:t>
-      </w:r>
-      <w:r>
-        <w:rPr>
-          <w:szCs w:val="20"/>
-        </w:rPr>
-        <w:t xml:space="preserve"> </w:t>
-      </w:r>
-      <w:r>
-        <w:rPr>
-          <w:szCs w:val="20"/>
-        </w:rPr>
-        <w:t>multi-</w:t>
-      </w:r>
-      <w:r>
-        <w:rPr>
-          <w:szCs w:val="20"/>
-        </w:rPr>
-        <w:t>bit and</w:t>
-      </w:r>
-      <w:r>
-        <w:rPr>
-          <w:szCs w:val="20"/>
-        </w:rPr>
-        <w:t xml:space="preserve"> </w:t>
-      </w:r>
-      <w:r>
-        <w:rPr>
-          <w:szCs w:val="20"/>
-        </w:rPr>
-        <w:t>multi-</w:t>
-      </w:r>
-      <w:r>
-        <w:rPr>
-          <w:szCs w:val="20"/>
-        </w:rPr>
-        <w:t>byte</w:t>
-      </w:r>
-      <w:r>
-        <w:rPr>
-          <w:szCs w:val="20"/>
-        </w:rPr>
-        <w:t xml:space="preserve"> registers.</w:t>
-      </w:r>
-    </w:p>
-    <w:p>
-      <w:pPr>
-        <w:pStyle w:val="NoSpacing"/>
-        <w:numPr>
-          <w:ilvl w:val="0"/>
-          <w:numId w:val="9"/>
-        </w:numPr>
-        <w:tabs>
-          <w:tab w:val="left" w:pos="540"/>
-          <w:tab w:val="right" w:pos="10620"/>
-        </w:tabs>
-        <w:ind w:right="720" w:hanging="270"/>
-        <w:rPr>
-          <w:szCs w:val="20"/>
-        </w:rPr>
-      </w:pPr>
-      <w:r>
-        <w:rPr>
-          <w:szCs w:val="20"/>
-        </w:rPr>
-        <w:t>Helped</w:t>
-      </w:r>
-      <w:r>
-        <w:rPr>
-          <w:szCs w:val="20"/>
-        </w:rPr>
-        <w:t xml:space="preserve"> troubleshoot firmware bugs, </w:t>
-      </w:r>
-      <w:r>
-        <w:rPr>
-          <w:szCs w:val="20"/>
-        </w:rPr>
-        <w:t>wrote a</w:t>
-      </w:r>
-      <w:r>
-        <w:rPr>
-          <w:szCs w:val="20"/>
-        </w:rPr>
-        <w:t xml:space="preserve"> user guide manual, and demonstrate</w:t>
-      </w:r>
-      <w:r>
-        <w:rPr>
-          <w:szCs w:val="20"/>
-        </w:rPr>
-        <w:t>d</w:t>
-      </w:r>
-      <w:r>
-        <w:rPr>
-          <w:szCs w:val="20"/>
-        </w:rPr>
-        <w:t xml:space="preserve"> products to customers.</w:t>
-      </w:r>
-    </w:p>
-    <w:p>
-      <w:pPr>
-        <w:pStyle w:val="NoSpacing"/>
-        <w:tabs>
-          <w:tab w:val="right" w:pos="10620"/>
-        </w:tabs>
-        <w:spacing w:line="100" w:lineRule="exact"/>
-        <w:ind w:left="720" w:right="720"/>
-        <w:rPr>
-          <w:szCs w:val="20"/>
-        </w:rPr>
-      </w:pPr>
-    </w:p>
-    <w:p>
-      <w:pPr>
-        <w:pStyle w:val="NoSpacing"/>
-        <w:tabs>
-          <w:tab w:val="left" w:pos="360"/>
-          <w:tab w:val="right" w:pos="10620"/>
-        </w:tabs>
-        <w:ind w:left="720" w:right="720" w:hanging="270"/>
-        <w:rPr>
-          <w:b/>
-          <w:szCs w:val="20"/>
-        </w:rPr>
-      </w:pPr>
-      <w:r>
-        <w:rPr>
-          <w:b/>
-          <w:szCs w:val="20"/>
-        </w:rPr>
-        <w:t xml:space="preserve">University of Washington, </w:t>
-      </w:r>
-      <w:r>
-        <w:rPr>
-          <w:b/>
-          <w:szCs w:val="20"/>
-        </w:rPr>
-        <w:t>Department of Technical Communication</w:t>
-      </w:r>
-      <w:r>
-        <w:rPr>
-          <w:b/>
-          <w:szCs w:val="20"/>
-        </w:rPr>
-        <w:t xml:space="preserve"> -</w:t>
-      </w:r>
-      <w:r>
-        <w:rPr>
-          <w:b/>
-          <w:szCs w:val="20"/>
-        </w:rPr>
-        <w:t xml:space="preserve"> Research Assistant </w:t>
-      </w:r>
-      <w:r>
-        <w:rPr>
-          <w:b/>
-          <w:szCs w:val="20"/>
-        </w:rPr>
-        <w:tab/>
-        <w:t>Oct 2008 – May 2009</w:t>
-      </w:r>
-    </w:p>
-    <w:p>
-      <w:pPr>
-        <w:pStyle w:val="NoSpacing"/>
-        <w:numPr>
-          <w:ilvl w:val="0"/>
-          <w:numId w:val="9"/>
-        </w:numPr>
-        <w:tabs>
-          <w:tab w:val="left" w:pos="540"/>
-          <w:tab w:val="right" w:pos="10620"/>
-        </w:tabs>
-        <w:ind w:right="720" w:hanging="270"/>
-        <w:rPr>
-          <w:szCs w:val="20"/>
-        </w:rPr>
-      </w:pPr>
-      <w:r>
-        <w:rPr>
-          <w:szCs w:val="20"/>
-        </w:rPr>
-        <w:t>Assembled an interactive robot for human-robotic interaction research.</w:t>
-      </w:r>
-    </w:p>
-    <w:p>
-      <w:pPr>
-        <w:pStyle w:val="NoSpacing"/>
-        <w:numPr>
-          <w:ilvl w:val="0"/>
-          <w:numId w:val="9"/>
-        </w:numPr>
-        <w:tabs>
-          <w:tab w:val="left" w:pos="540"/>
-          <w:tab w:val="right" w:pos="10620"/>
-        </w:tabs>
-        <w:ind w:right="720" w:hanging="270"/>
-        <w:rPr>
-          <w:szCs w:val="20"/>
-        </w:rPr>
-      </w:pPr>
-      <w:r>
-        <w:rPr>
-          <w:szCs w:val="20"/>
-        </w:rPr>
-        <w:t>Worked on mapping software to allow autonomous movement and navigation.</w:t>
-      </w:r>
-    </w:p>
-    <w:p>
-      <w:pPr>
-        <w:pStyle w:val="NoSpacing"/>
-        <w:rPr>
-          <w:sz w:val="8"/>
-          <w:szCs w:val="6"/>
-        </w:rPr>
-      </w:pPr>
     </w:p>
     <w:p>
       <w:pPr>
@@ -3650,12 +1950,27 @@
           <w:szCs w:val="20"/>
         </w:rPr>
       </w:pPr>
-      <w:r>
+    </w:p>
+    <w:p>
+      <w:pPr>
+        <w:tabs>
+          <w:tab w:val="right" w:pos="10620"/>
+        </w:tabs>
+        <w:spacing w:after="0"/>
+        <w:ind w:firstLine="450"/>
         <w:rPr>
           <w:b/>
           <w:bCs/>
           <w:szCs w:val="20"/>
         </w:rPr>
+      </w:pPr>
+      <w:r>
+        <w:rPr>
+          <w:b/>
+          <w:bCs/>
+          <w:szCs w:val="20"/>
+        </w:rPr>
+        <w:lastRenderedPageBreak/>
         <w:t>MDY Industries, LLC (Glider)</w:t>
       </w:r>
       <w:r>
@@ -3666,7 +1981,6 @@
         </w:rPr>
         <w:t xml:space="preserve"> - </w:t>
       </w:r>
-      <w:proofErr w:type="spellStart"/>
       <w:r>
         <w:rPr>
           <w:b/>
@@ -3681,16 +1995,7 @@
           <w:bCs/>
           <w:szCs w:val="20"/>
         </w:rPr>
-        <w:t>ather</w:t>
-      </w:r>
-      <w:proofErr w:type="spellEnd"/>
-      <w:r>
-        <w:rPr>
-          <w:b/>
-          <w:bCs/>
-          <w:szCs w:val="20"/>
-        </w:rPr>
-        <w:t xml:space="preserve"> Developer and Support </w:t>
+        <w:t xml:space="preserve">ather Developer and Support </w:t>
       </w:r>
       <w:r>
         <w:rPr>
@@ -3769,21 +2074,7 @@
         <w:rPr>
           <w:szCs w:val="20"/>
         </w:rPr>
-        <w:t xml:space="preserve"> that played World of </w:t>
-      </w:r>
-      <w:proofErr w:type="spellStart"/>
-      <w:r>
-        <w:rPr>
-          <w:szCs w:val="20"/>
-        </w:rPr>
-        <w:t>Warcraft</w:t>
-      </w:r>
-      <w:proofErr w:type="spellEnd"/>
-      <w:r>
-        <w:rPr>
-          <w:szCs w:val="20"/>
-        </w:rPr>
-        <w:t>.</w:t>
+        <w:t xml:space="preserve"> that played World of Warcraft.</w:t>
       </w:r>
     </w:p>
     <w:p>
@@ -3926,10 +2217,10 @@
       <w:pPr>
         <w:pStyle w:val="NoSpacing"/>
         <w:tabs>
+          <w:tab w:val="left" w:pos="720"/>
           <w:tab w:val="right" w:pos="10620"/>
         </w:tabs>
-        <w:spacing w:line="100" w:lineRule="exact"/>
-        <w:ind w:left="720" w:right="720" w:hanging="187"/>
+        <w:ind w:left="450" w:right="720"/>
         <w:rPr>
           <w:szCs w:val="20"/>
         </w:rPr>
@@ -4164,21 +2455,7 @@
         <w:rPr>
           <w:szCs w:val="20"/>
         </w:rPr>
-        <w:t xml:space="preserve">Averaged 210 </w:t>
-      </w:r>
-      <w:proofErr w:type="gramStart"/>
-      <w:r>
-        <w:rPr>
-          <w:szCs w:val="20"/>
-        </w:rPr>
-        <w:t>downloads</w:t>
-      </w:r>
-      <w:proofErr w:type="gramEnd"/>
-      <w:r>
-        <w:rPr>
-          <w:szCs w:val="20"/>
-        </w:rPr>
-        <w:t xml:space="preserve"> per day</w:t>
+        <w:t>Averaged 210 downloads per day</w:t>
       </w:r>
       <w:r>
         <w:rPr>
@@ -4208,6 +2485,92 @@
         </w:tabs>
         <w:spacing w:line="100" w:lineRule="exact"/>
         <w:ind w:left="720" w:right="720"/>
+        <w:rPr>
+          <w:szCs w:val="20"/>
+        </w:rPr>
+      </w:pPr>
+    </w:p>
+    <w:p>
+      <w:pPr>
+        <w:pStyle w:val="NoSpacing"/>
+        <w:tabs>
+          <w:tab w:val="right" w:pos="10620"/>
+        </w:tabs>
+        <w:ind w:left="720" w:right="720" w:hanging="540"/>
+        <w:rPr>
+          <w:b/>
+          <w:szCs w:val="20"/>
+          <w:u w:val="single"/>
+        </w:rPr>
+      </w:pPr>
+      <w:r>
+        <w:rPr>
+          <w:b/>
+          <w:szCs w:val="20"/>
+          <w:u w:val="single"/>
+        </w:rPr>
+        <w:t>EDUCATION:</w:t>
+      </w:r>
+    </w:p>
+    <w:p>
+      <w:pPr>
+        <w:pStyle w:val="NoSpacing"/>
+        <w:tabs>
+          <w:tab w:val="right" w:pos="10620"/>
+        </w:tabs>
+        <w:ind w:left="720" w:right="720" w:hanging="540"/>
+        <w:rPr>
+          <w:szCs w:val="20"/>
+        </w:rPr>
+      </w:pPr>
+      <w:r>
+        <w:rPr>
+          <w:b/>
+          <w:szCs w:val="20"/>
+        </w:rPr>
+        <w:tab/>
+      </w:r>
+      <w:r>
+        <w:rPr>
+          <w:b/>
+          <w:szCs w:val="20"/>
+        </w:rPr>
+        <w:t>University of Washington</w:t>
+      </w:r>
+      <w:r>
+        <w:rPr>
+          <w:szCs w:val="20"/>
+        </w:rPr>
+        <w:t xml:space="preserve">, Seattle, WA </w:t>
+      </w:r>
+      <w:r>
+        <w:rPr>
+          <w:szCs w:val="20"/>
+        </w:rPr>
+        <w:tab/>
+      </w:r>
+      <w:r>
+        <w:rPr>
+          <w:b/>
+          <w:szCs w:val="20"/>
+        </w:rPr>
+        <w:t>BS in Computer Science</w:t>
+      </w:r>
+      <w:r>
+        <w:rPr>
+          <w:szCs w:val="20"/>
+        </w:rPr>
+        <w:tab/>
+      </w:r>
+    </w:p>
+    <w:p>
+      <w:pPr>
+        <w:pStyle w:val="NoSpacing"/>
+        <w:tabs>
+          <w:tab w:val="right" w:pos="10620"/>
+        </w:tabs>
+        <w:spacing w:line="100" w:lineRule="exact"/>
+        <w:ind w:left="450" w:right="720"/>
         <w:rPr>
           <w:szCs w:val="20"/>
         </w:rPr>
@@ -4263,19 +2626,11 @@
         </w:rPr>
         <w:t xml:space="preserve"> </w:t>
       </w:r>
-      <w:proofErr w:type="spellStart"/>
-      <w:r>
-        <w:rPr>
-          <w:szCs w:val="20"/>
-        </w:rPr>
-        <w:t>Javascript</w:t>
-      </w:r>
-      <w:proofErr w:type="spellEnd"/>
-      <w:r>
-        <w:rPr>
-          <w:szCs w:val="20"/>
-        </w:rPr>
-        <w:t xml:space="preserve">, </w:t>
+      <w:r>
+        <w:rPr>
+          <w:szCs w:val="20"/>
+        </w:rPr>
+        <w:t xml:space="preserve">Javascript, </w:t>
       </w:r>
       <w:r>
         <w:rPr>
@@ -4341,21 +2696,7 @@
         <w:rPr>
           <w:szCs w:val="20"/>
         </w:rPr>
-        <w:t xml:space="preserve"> </w:t>
-      </w:r>
-      <w:proofErr w:type="spellStart"/>
-      <w:r>
-        <w:rPr>
-          <w:szCs w:val="20"/>
-        </w:rPr>
-        <w:t>Git</w:t>
-      </w:r>
-      <w:proofErr w:type="spellEnd"/>
-      <w:r>
-        <w:rPr>
-          <w:szCs w:val="20"/>
-        </w:rPr>
-        <w:t xml:space="preserve">, </w:t>
+        <w:t xml:space="preserve"> Git, </w:t>
       </w:r>
       <w:r>
         <w:rPr>
@@ -4445,19 +2786,11 @@
           <w:szCs w:val="20"/>
         </w:rPr>
       </w:pPr>
-      <w:proofErr w:type="spellStart"/>
-      <w:r>
-        <w:rPr>
-          <w:szCs w:val="20"/>
-        </w:rPr>
-        <w:t>Zend</w:t>
-      </w:r>
-      <w:proofErr w:type="spellEnd"/>
-      <w:r>
-        <w:rPr>
-          <w:szCs w:val="20"/>
-        </w:rPr>
-        <w:t xml:space="preserve"> Certified PHP 5 Engineer</w:t>
+      <w:r>
+        <w:rPr>
+          <w:szCs w:val="20"/>
+        </w:rPr>
+        <w:t>Zend Certified PHP 5 Engineer</w:t>
       </w:r>
     </w:p>
     <w:p>
@@ -4592,21 +2925,7 @@
         <w:rPr>
           <w:szCs w:val="20"/>
         </w:rPr>
-        <w:t xml:space="preserve">Founded Irvine, CA’s </w:t>
-      </w:r>
-      <w:proofErr w:type="spellStart"/>
-      <w:r>
-        <w:rPr>
-          <w:szCs w:val="20"/>
-        </w:rPr>
-        <w:t>Parkour</w:t>
-      </w:r>
-      <w:proofErr w:type="spellEnd"/>
-      <w:r>
-        <w:rPr>
-          <w:szCs w:val="20"/>
-        </w:rPr>
-        <w:t xml:space="preserve"> group and led a team of</w:t>
+        <w:t>Founded Irvine, CA’s Parkour group and led a team of</w:t>
       </w:r>
       <w:r>
         <w:rPr>
@@ -7385,7 +5704,6 @@
   <w:style w:type="character" w:default="1" w:styleId="DefaultParagraphFont">
     <w:name w:val="Default Paragraph Font"/>
     <w:uiPriority w:val="1"/>
-    <w:semiHidden/>
     <w:unhideWhenUsed/>
   </w:style>
   <w:style w:type="table" w:default="1" w:styleId="TableNormal">
@@ -8366,7 +6684,6 @@
   <w:style w:type="character" w:default="1" w:styleId="DefaultParagraphFont">
     <w:name w:val="Default Paragraph Font"/>
     <w:uiPriority w:val="1"/>
-    <w:semiHidden/>
     <w:unhideWhenUsed/>
   </w:style>
   <w:style w:type="table" w:default="1" w:styleId="TableNormal">
@@ -9252,7 +7569,7 @@
 </file>
 
 <file path=customXml/itemProps1.xml><?xml version="1.0" encoding="utf-8"?>
-<ds:datastoreItem xmlns:ds="http://schemas.openxmlformats.org/officeDocument/2006/customXml" ds:itemID="{05EA70C8-A193-584E-AFE8-ED85A410E7B4}">
+<ds:datastoreItem xmlns:ds="http://schemas.openxmlformats.org/officeDocument/2006/customXml" ds:itemID="{5E4DAE3F-9D63-5847-BDB0-FBE936773E85}">
   <ds:schemaRefs>
     <ds:schemaRef ds:uri="http://schemas.openxmlformats.org/officeDocument/2006/bibliography"/>
   </ds:schemaRefs>

</xml_diff>